<commit_message>
diagrama prolijo, agregue una intro al informe
</commit_message>
<xml_diff>
--- a/Informe.docx
+++ b/Informe.docx
@@ -20,11 +20,75 @@
     </w:p>
     <w:p>
       <w:pPr>
+        <w:rPr>
+          <w:sz w:val="32"/>
+          <w:szCs w:val="32"/>
+        </w:rPr>
+      </w:pPr>
+    </w:p>
+    <w:p>
+      <w:pPr>
+        <w:rPr>
+          <w:b/>
+          <w:bCs/>
+          <w:sz w:val="24"/>
+          <w:szCs w:val="24"/>
+        </w:rPr>
+      </w:pPr>
+      <w:r>
+        <w:rPr>
+          <w:b/>
+          <w:bCs/>
+          <w:sz w:val="24"/>
+          <w:szCs w:val="24"/>
+        </w:rPr>
+        <w:t xml:space="preserve">Introducción: </w:t>
+      </w:r>
+    </w:p>
+    <w:p>
+      <w:r>
+        <w:t xml:space="preserve">El circuito es un controlador de estados que permite pasar entre los estados de acuerdo a la figura enunciada. </w:t>
+      </w:r>
+    </w:p>
+    <w:p/>
+    <w:p>
+      <w:r>
+        <w:t xml:space="preserve">Las entradas </w:t>
+      </w:r>
+      <w:r>
+        <w:t xml:space="preserve">(A-E) </w:t>
+      </w:r>
+      <w:r>
+        <w:t xml:space="preserve">representan las líneas externas que, en caso de estar alguna activa, cambia el controlador a su modo alternativo. </w:t>
+      </w:r>
+    </w:p>
+    <w:p/>
+    <w:p>
+      <w:r>
+        <w:t xml:space="preserve">Este modo alternativo realiza saltos especiales a estados específicos, a diferencia del normal que cicla automáticamente por todos los estados en orden. </w:t>
+      </w:r>
+    </w:p>
+    <w:p>
+      <w:pPr>
         <w:jc w:val="center"/>
       </w:pPr>
     </w:p>
     <w:p>
+      <w:pPr>
+        <w:rPr>
+          <w:b/>
+          <w:bCs/>
+          <w:sz w:val="24"/>
+          <w:szCs w:val="24"/>
+        </w:rPr>
+      </w:pPr>
       <w:r>
+        <w:rPr>
+          <w:b/>
+          <w:bCs/>
+          <w:sz w:val="24"/>
+          <w:szCs w:val="24"/>
+        </w:rPr>
         <w:t xml:space="preserve">Etapa 1: </w:t>
       </w:r>
     </w:p>
@@ -3224,9 +3288,15 @@
     <w:p/>
     <w:p>
       <w:r>
-        <w:t xml:space="preserve">Las columnas “Codificación Actual” y “Próxima Codificación” las adoptamos como una optimización al circuito. Esto nos permite recorrer todo el circuito utilizando únicamente 3 bits, para luego sumarle el excedente no codificado. Es decir, cada estado resulta de la suma de 256 y nuestra codificación. </w:t>
+        <w:t>Las columnas “Codificación Actual” y “Próxima Codificación” las adoptamos como una optimización al circuito. Esto nos permite recorrer todo el circuito utilizando únicamente 3 bits, para luego sumarle el excedente no codificado. Es decir, cada estado resul</w:t>
+      </w:r>
+      <w:r>
+        <w:t xml:space="preserve">ta de la suma de 256 y nuestra codificación. </w:t>
       </w:r>
     </w:p>
+    <w:p/>
+    <w:p/>
+    <w:p/>
     <w:p/>
     <w:p>
       <w:r>
@@ -3264,9 +3334,13 @@
         </w:numPr>
       </w:pPr>
       <w:r>
-        <w:t>Codificamos la “Salida” del circuito en base decimal para verificar más fácilmente.</w:t>
+        <w:t>Codificamos la “Salida” del circuito en base decimal para ve</w:t>
+      </w:r>
+      <w:r>
+        <w:t>rificar más fácilmente.</w:t>
       </w:r>
     </w:p>
+    <w:p/>
     <w:p/>
     <w:p>
       <w:r>
@@ -3289,7 +3363,10 @@
       </w:r>
       <w:proofErr w:type="spellEnd"/>
       <w:r>
-        <w:t>” a la negación de la salida 110 y la compuerta “D”, ya que en dicha situación el contador se mantiene en el estado actual. En cualquier otro momento el contador trabaja normalmente.</w:t>
+        <w:t xml:space="preserve">” a la negación de la salida 110 y la compuerta “D”, ya que en dicha situación el contador se mantiene en el estado actual. En cualquier otro momento el </w:t>
+      </w:r>
+      <w:r>
+        <w:t>contador trabaja normalmente.</w:t>
       </w:r>
     </w:p>
     <w:p>
@@ -3311,7 +3388,6 @@
         </w:numPr>
       </w:pPr>
       <w:r>
-        <w:lastRenderedPageBreak/>
         <w:t>Las entradas “</w:t>
       </w:r>
       <w:proofErr w:type="spellStart"/>
@@ -3320,7 +3396,10 @@
       </w:r>
       <w:proofErr w:type="spellEnd"/>
       <w:r>
-        <w:t>” y “Clear” no están cableadas ya que no necesitamos de su utilización.</w:t>
+        <w:t>” y “Clear” no están</w:t>
+      </w:r>
+      <w:r>
+        <w:t xml:space="preserve"> cableadas ya que no necesitamos de su utilización.</w:t>
       </w:r>
     </w:p>
     <w:p>
@@ -3342,7 +3421,10 @@
         </w:numPr>
       </w:pPr>
       <w:r>
-        <w:t>La entrada “Load” se encuentra cableada a un MUX, el cuál activa esta entrada cuándo se debe realizar un salto en el Modo Alternativo.</w:t>
+        <w:t>La entrada “Load” se encuentra cableada a un MUX, e</w:t>
+      </w:r>
+      <w:r>
+        <w:t>l cuál activa esta entrada cuándo se debe realizar un salto en el Modo Alternativo.</w:t>
       </w:r>
     </w:p>
     <w:p>
@@ -3360,13 +3442,28 @@
     <w:p/>
     <w:p>
       <w:r>
-        <w:t xml:space="preserve">ROM: siempre codifica los saltos que debe realizar el circuito, los cuáles van a ser activados cuando se active la entrada “Load” del contador. La ROM codifica dichos saltos en hexadecimal, utilizando la convención adoptada de codificación de 3 bits únicamente. </w:t>
+        <w:t>ROM: siempr</w:t>
+      </w:r>
+      <w:r>
+        <w:t xml:space="preserve">e codifica los saltos </w:t>
+      </w:r>
+      <w:r>
+        <w:t xml:space="preserve">especiales </w:t>
+      </w:r>
+      <w:r>
+        <w:t xml:space="preserve">que debe realizar el circuito, los cuáles van a ser activados cuando se active la entrada “Load” del contador. La ROM codifica dichos saltos en hexadecimal, utilizando la convención adoptada de codificación de 3 bits únicamente. </w:t>
       </w:r>
     </w:p>
     <w:p/>
     <w:p>
       <w:r>
-        <w:t>MUX: es utilizado para activar la entrada “Load” del contador cuándo el circuito entra en Modo Alternativo Mientras que la ROM codifica el estado al cuál se va a realizar el salto, el MUX determina cuándo se va a realizar.</w:t>
+        <w:t>MUX</w:t>
+      </w:r>
+      <w:r>
+        <w:t>: es utilizado para activar la entrada “Load” del contador cuándo el circuito entra en Modo Alternativo.</w:t>
+      </w:r>
+      <w:r>
+        <w:t xml:space="preserve"> Mientras que la ROM codifica el estado al cuál se va a realizar el salto, el MUX determina cuándo se va a realizar.</w:t>
       </w:r>
     </w:p>
     <w:p/>
@@ -3423,6 +3520,7 @@
         <w:docPartUnique/>
       </w:docPartObj>
     </w:sdtPr>
+    <w:sdtEndPr/>
     <w:sdtContent>
       <w:p>
         <w:pPr>
@@ -3519,19 +3617,11 @@
         <w:lang w:val="es-AR"/>
       </w:rPr>
     </w:pPr>
-    <w:proofErr w:type="spellStart"/>
     <w:r>
       <w:rPr>
         <w:lang w:val="es-AR"/>
       </w:rPr>
-      <w:t>Graziabile</w:t>
-    </w:r>
-    <w:proofErr w:type="spellEnd"/>
-    <w:r>
-      <w:rPr>
-        <w:lang w:val="es-AR"/>
-      </w:rPr>
-      <w:t xml:space="preserve"> Stéfano</w:t>
+      <w:t>Graziabile Stéfano</w:t>
     </w:r>
     <w:r>
       <w:rPr>

</xml_diff>

<commit_message>
contador actualizado a 9 bits
</commit_message>
<xml_diff>
--- a/Informe.docx
+++ b/Informe.docx
@@ -3288,10 +3288,19 @@
     <w:p/>
     <w:p>
       <w:r>
-        <w:t>Las columnas “Codificación Actual” y “Próxima Codificación” las adoptamos como una optimización al circuito. Esto nos permite recorrer todo el circuito utilizando únicamente 3 bits, para luego sumarle el excedente no codificado. Es decir, cada estado resul</w:t>
+        <w:t xml:space="preserve">Las columnas “Codificación Actual” y “Próxima Codificación” las adoptamos como una optimización al circuito. Esto nos permite recorrer todo el circuito utilizando únicamente </w:t>
       </w:r>
       <w:r>
-        <w:t xml:space="preserve">ta de la suma de 256 y nuestra codificación. </w:t>
+        <w:t xml:space="preserve">los últimos </w:t>
+      </w:r>
+      <w:r>
+        <w:t>3 bits,</w:t>
+      </w:r>
+      <w:r>
+        <w:t xml:space="preserve"> dejando los primeros 6 como constantes</w:t>
+      </w:r>
+      <w:r>
+        <w:t xml:space="preserve">. Es decir, cada estado resulta de la suma de 256 y nuestra codificación. </w:t>
       </w:r>
     </w:p>
     <w:p/>
@@ -3323,7 +3332,7 @@
         </w:numPr>
       </w:pPr>
       <w:r>
-        <w:t>La cátedra afirmó que el contador está siempre activo.</w:t>
+        <w:t>Codificamos la “Salida” del circuito en base decimal para verificar más fácilmente.</w:t>
       </w:r>
     </w:p>
     <w:p>
@@ -3334,10 +3343,10 @@
         </w:numPr>
       </w:pPr>
       <w:r>
-        <w:t>Codificamos la “Salida” del circuito en base decimal para ve</w:t>
+        <w:t>El contador se mantiene constantemente activo por default, excepto cuando se encuentra en el estado 259 y se activa la línea D</w:t>
       </w:r>
       <w:r>
-        <w:t>rificar más fácilmente.</w:t>
+        <w:t xml:space="preserve">, donde se apaga el enable del contador. </w:t>
       </w:r>
     </w:p>
     <w:p/>
@@ -3355,18 +3364,7 @@
         </w:numPr>
       </w:pPr>
       <w:r>
-        <w:t>Cableamos la entrada “</w:t>
-      </w:r>
-      <w:proofErr w:type="spellStart"/>
-      <w:r>
-        <w:t>Enable</w:t>
-      </w:r>
-      <w:proofErr w:type="spellEnd"/>
-      <w:r>
-        <w:t xml:space="preserve">” a la negación de la salida 110 y la compuerta “D”, ya que en dicha situación el contador se mantiene en el estado actual. En cualquier otro momento el </w:t>
-      </w:r>
-      <w:r>
-        <w:t>contador trabaja normalmente.</w:t>
+        <w:t>Cableamos la entrada “Enable” a la negación de la salida 110 y la compuerta “D”, ya que en dicha situación el contador se mantiene en el estado actual. En cualquier otro momento el contador trabaja normalmente.</w:t>
       </w:r>
     </w:p>
     <w:p>
@@ -3396,10 +3394,7 @@
       </w:r>
       <w:proofErr w:type="spellEnd"/>
       <w:r>
-        <w:t>” y “Clear” no están</w:t>
-      </w:r>
-      <w:r>
-        <w:t xml:space="preserve"> cableadas ya que no necesitamos de su utilización.</w:t>
+        <w:t>” y “Clear” no están cableadas ya que no necesitamos de su utilización.</w:t>
       </w:r>
     </w:p>
     <w:p>
@@ -3410,21 +3405,7 @@
         </w:numPr>
       </w:pPr>
       <w:r>
-        <w:t>El contador toma un valor máximo de 101 en binario, es decir que cuenta hasta el 6 en base decimal. Esto fue modificado en las propiedades del contador.</w:t>
-      </w:r>
-    </w:p>
-    <w:p>
-      <w:pPr>
-        <w:numPr>
-          <w:ilvl w:val="0"/>
-          <w:numId w:val="2"/>
-        </w:numPr>
-      </w:pPr>
-      <w:r>
-        <w:t>La entrada “Load” se encuentra cableada a un MUX, e</w:t>
-      </w:r>
-      <w:r>
-        <w:t>l cuál activa esta entrada cuándo se debe realizar un salto en el Modo Alternativo.</w:t>
+        <w:t>La entrada “Load” se encuentra cableada a un MUX, el cuál activa esta entrada cuándo se debe realizar un salto en el Modo Alternativo.</w:t>
       </w:r>
     </w:p>
     <w:p>
@@ -3442,10 +3423,7 @@
     <w:p/>
     <w:p>
       <w:r>
-        <w:t>ROM: siempr</w:t>
-      </w:r>
-      <w:r>
-        <w:t xml:space="preserve">e codifica los saltos </w:t>
+        <w:t xml:space="preserve">ROM: siempre codifica los saltos </w:t>
       </w:r>
       <w:r>
         <w:t xml:space="preserve">especiales </w:t>
@@ -3457,13 +3435,7 @@
     <w:p/>
     <w:p>
       <w:r>
-        <w:t>MUX</w:t>
-      </w:r>
-      <w:r>
-        <w:t>: es utilizado para activar la entrada “Load” del contador cuándo el circuito entra en Modo Alternativo.</w:t>
-      </w:r>
-      <w:r>
-        <w:t xml:space="preserve"> Mientras que la ROM codifica el estado al cuál se va a realizar el salto, el MUX determina cuándo se va a realizar.</w:t>
+        <w:t>MUX: es utilizado para activar la entrada “Load” del contador cuándo el circuito entra en Modo Alternativo. Mientras que la ROM codifica el estado al cuál se va a realizar el salto, el MUX determina cuándo se va a realizar.</w:t>
       </w:r>
     </w:p>
     <w:p/>

</xml_diff>

<commit_message>
cambios finales etapa 1
</commit_message>
<xml_diff>
--- a/Informe.docx
+++ b/Informe.docx
@@ -65,7 +65,13 @@
     <w:p/>
     <w:p>
       <w:r>
-        <w:t xml:space="preserve">Este modo alternativo realiza saltos especiales a estados específicos, a diferencia del normal que cicla automáticamente por todos los estados en orden. </w:t>
+        <w:t>Este modo alternativo realiza saltos especiales a estados específicos, a diferencia del normal que cicla automáticamente por todos los estados en orden</w:t>
+      </w:r>
+      <w:r>
+        <w:t xml:space="preserve"> desde el 256 al 262</w:t>
+      </w:r>
+      <w:r>
+        <w:t xml:space="preserve">. </w:t>
       </w:r>
     </w:p>
     <w:p>
@@ -3306,13 +3312,12 @@
     <w:p/>
     <w:p/>
     <w:p/>
-    <w:p/>
     <w:p>
       <w:r>
+        <w:lastRenderedPageBreak/>
         <w:t>Premisas del proyecto:</w:t>
       </w:r>
     </w:p>
-    <w:p/>
     <w:p>
       <w:pPr>
         <w:numPr>
@@ -3364,7 +3369,15 @@
         </w:numPr>
       </w:pPr>
       <w:r>
-        <w:t>Cableamos la entrada “Enable” a la negación de la salida 110 y la compuerta “D”, ya que en dicha situación el contador se mantiene en el estado actual. En cualquier otro momento el contador trabaja normalmente.</w:t>
+        <w:t>Cableamos la entrada “</w:t>
+      </w:r>
+      <w:proofErr w:type="spellStart"/>
+      <w:r>
+        <w:t>Enable</w:t>
+      </w:r>
+      <w:proofErr w:type="spellEnd"/>
+      <w:r>
+        <w:t>” a la negación de la salida 110 y la compuerta “D”, ya que en dicha situación el contador se mantiene en el estado actual. En cualquier otro momento el contador trabaja normalmente.</w:t>
       </w:r>
     </w:p>
     <w:p>
@@ -3405,7 +3418,16 @@
         </w:numPr>
       </w:pPr>
       <w:r>
-        <w:t>La entrada “Load” se encuentra cableada a un MUX, el cuál activa esta entrada cuándo se debe realizar un salto en el Modo Alternativo.</w:t>
+        <w:t>La entrada “Load” se encuentra cableada a un</w:t>
+      </w:r>
+      <w:r>
+        <w:t xml:space="preserve">a compuerta OR, utilizando un </w:t>
+      </w:r>
+      <w:r>
+        <w:t>MUX, el cuál activa esta entrada cuándo se debe realizar un salto en el Modo Alternativo</w:t>
+      </w:r>
+      <w:r>
+        <w:t>, y también se utiliza el bit más significativo de la salida del contador para poder codificar el inicio del contador en el estado 256.</w:t>
       </w:r>
     </w:p>
     <w:p>
@@ -3420,7 +3442,6 @@
       </w:r>
     </w:p>
     <w:p/>
-    <w:p/>
     <w:p>
       <w:r>
         <w:t xml:space="preserve">ROM: siempre codifica los saltos </w:t>
@@ -3429,7 +3450,10 @@
         <w:t xml:space="preserve">especiales </w:t>
       </w:r>
       <w:r>
-        <w:t xml:space="preserve">que debe realizar el circuito, los cuáles van a ser activados cuando se active la entrada “Load” del contador. La ROM codifica dichos saltos en hexadecimal, utilizando la convención adoptada de codificación de 3 bits únicamente. </w:t>
+        <w:t xml:space="preserve">que debe realizar el circuito, los cuáles van a ser activados cuando se active la entrada “Load” del contador. La ROM codifica dichos saltos en hexadecimal, utilizando la convención adoptada de codificación de 3 bits </w:t>
+      </w:r>
+      <w:r>
+        <w:t>y agregando el bit más significativo del contador, esto es para distinguir el primer salto del contador al 256 y poder iniciar el circuito.</w:t>
       </w:r>
     </w:p>
     <w:p/>
@@ -3438,7 +3462,83 @@
         <w:t>MUX: es utilizado para activar la entrada “Load” del contador cuándo el circuito entra en Modo Alternativo. Mientras que la ROM codifica el estado al cuál se va a realizar el salto, el MUX determina cuándo se va a realizar.</w:t>
       </w:r>
     </w:p>
-    <w:p/>
+    <w:p>
+      <w:r>
+        <w:rPr>
+          <w:noProof/>
+        </w:rPr>
+        <w:drawing>
+          <wp:anchor distT="0" distB="0" distL="114300" distR="114300" simplePos="0" relativeHeight="251658240" behindDoc="1" locked="0" layoutInCell="1" allowOverlap="1" wp14:anchorId="698636B7" wp14:editId="306FD981">
+            <wp:simplePos x="0" y="0"/>
+            <wp:positionH relativeFrom="margin">
+              <wp:posOffset>1495425</wp:posOffset>
+            </wp:positionH>
+            <wp:positionV relativeFrom="paragraph">
+              <wp:posOffset>37464</wp:posOffset>
+            </wp:positionV>
+            <wp:extent cx="3752850" cy="2717489"/>
+            <wp:effectExtent l="0" t="0" r="0" b="6985"/>
+            <wp:wrapTight wrapText="bothSides">
+              <wp:wrapPolygon edited="0">
+                <wp:start x="0" y="0"/>
+                <wp:lineTo x="0" y="21504"/>
+                <wp:lineTo x="21490" y="21504"/>
+                <wp:lineTo x="21490" y="0"/>
+                <wp:lineTo x="0" y="0"/>
+              </wp:wrapPolygon>
+            </wp:wrapTight>
+            <wp:docPr id="1" name="Imagen 1"/>
+            <wp:cNvGraphicFramePr>
+              <a:graphicFrameLocks xmlns:a="http://schemas.openxmlformats.org/drawingml/2006/main" noChangeAspect="1"/>
+            </wp:cNvGraphicFramePr>
+            <a:graphic xmlns:a="http://schemas.openxmlformats.org/drawingml/2006/main">
+              <a:graphicData uri="http://schemas.openxmlformats.org/drawingml/2006/picture">
+                <pic:pic xmlns:pic="http://schemas.openxmlformats.org/drawingml/2006/picture">
+                  <pic:nvPicPr>
+                    <pic:cNvPr id="0" name="Picture 1"/>
+                    <pic:cNvPicPr>
+                      <a:picLocks noChangeAspect="1" noChangeArrowheads="1"/>
+                    </pic:cNvPicPr>
+                  </pic:nvPicPr>
+                  <pic:blipFill>
+                    <a:blip r:embed="rId7">
+                      <a:extLst>
+                        <a:ext uri="{28A0092B-C50C-407E-A947-70E740481C1C}">
+                          <a14:useLocalDpi xmlns:a14="http://schemas.microsoft.com/office/drawing/2010/main" val="0"/>
+                        </a:ext>
+                      </a:extLst>
+                    </a:blip>
+                    <a:srcRect/>
+                    <a:stretch>
+                      <a:fillRect/>
+                    </a:stretch>
+                  </pic:blipFill>
+                  <pic:spPr bwMode="auto">
+                    <a:xfrm>
+                      <a:off x="0" y="0"/>
+                      <a:ext cx="3757250" cy="2720675"/>
+                    </a:xfrm>
+                    <a:prstGeom prst="rect">
+                      <a:avLst/>
+                    </a:prstGeom>
+                    <a:noFill/>
+                    <a:ln>
+                      <a:noFill/>
+                    </a:ln>
+                  </pic:spPr>
+                </pic:pic>
+              </a:graphicData>
+            </a:graphic>
+            <wp14:sizeRelH relativeFrom="margin">
+              <wp14:pctWidth>0</wp14:pctWidth>
+            </wp14:sizeRelH>
+            <wp14:sizeRelV relativeFrom="margin">
+              <wp14:pctHeight>0</wp14:pctHeight>
+            </wp14:sizeRelV>
+          </wp:anchor>
+        </w:drawing>
+      </w:r>
+    </w:p>
     <w:p>
       <w:r>
         <w:t>Diagrama del circuito:</w:t>
@@ -3446,8 +3546,8 @@
     </w:p>
     <w:p/>
     <w:sectPr>
-      <w:headerReference w:type="default" r:id="rId7"/>
-      <w:footerReference w:type="default" r:id="rId8"/>
+      <w:headerReference w:type="default" r:id="rId8"/>
+      <w:footerReference w:type="default" r:id="rId9"/>
       <w:pgSz w:w="11909" w:h="16834"/>
       <w:pgMar w:top="1440" w:right="1440" w:bottom="1440" w:left="1440" w:header="720" w:footer="720" w:gutter="0"/>
       <w:pgNumType w:start="1"/>
@@ -3492,7 +3592,6 @@
         <w:docPartUnique/>
       </w:docPartObj>
     </w:sdtPr>
-    <w:sdtEndPr/>
     <w:sdtContent>
       <w:p>
         <w:pPr>

</xml_diff>

<commit_message>
cambios en el informe, falta redactar la ROM
</commit_message>
<xml_diff>
--- a/Informe.docx
+++ b/Informe.docx
@@ -1,6 +1,6 @@
 
 <file path=word/document.xml><?xml version="1.0" encoding="utf-8"?>
-<w:document xmlns:wpc="http://schemas.microsoft.com/office/word/2010/wordprocessingCanvas" xmlns:cx="http://schemas.microsoft.com/office/drawing/2014/chartex" xmlns:cx1="http://schemas.microsoft.com/office/drawing/2015/9/8/chartex" xmlns:cx2="http://schemas.microsoft.com/office/drawing/2015/10/21/chartex" xmlns:cx3="http://schemas.microsoft.com/office/drawing/2016/5/9/chartex" xmlns:cx4="http://schemas.microsoft.com/office/drawing/2016/5/10/chartex" xmlns:cx5="http://schemas.microsoft.com/office/drawing/2016/5/11/chartex" xmlns:cx6="http://schemas.microsoft.com/office/drawing/2016/5/12/chartex" xmlns:cx7="http://schemas.microsoft.com/office/drawing/2016/5/13/chartex" xmlns:cx8="http://schemas.microsoft.com/office/drawing/2016/5/14/chartex" xmlns:mc="http://schemas.openxmlformats.org/markup-compatibility/2006" xmlns:aink="http://schemas.microsoft.com/office/drawing/2016/ink" xmlns:am3d="http://schemas.microsoft.com/office/drawing/2017/model3d" xmlns:o="urn:schemas-microsoft-com:office:office" xmlns:oel="http://schemas.microsoft.com/office/2019/extlst" xmlns:r="http://schemas.openxmlformats.org/officeDocument/2006/relationships" xmlns:m="http://schemas.openxmlformats.org/officeDocument/2006/math" xmlns:v="urn:schemas-microsoft-com:vml" xmlns:wp14="http://schemas.microsoft.com/office/word/2010/wordprocessingDrawing" xmlns:wp="http://schemas.openxmlformats.org/drawingml/2006/wordprocessingDrawing" xmlns:w10="urn:schemas-microsoft-com:office:word" xmlns:w="http://schemas.openxmlformats.org/wordprocessingml/2006/main" xmlns:w14="http://schemas.microsoft.com/office/word/2010/wordml" xmlns:w15="http://schemas.microsoft.com/office/word/2012/wordml" xmlns:w16cex="http://schemas.microsoft.com/office/word/2018/wordml/cex" xmlns:w16cid="http://schemas.microsoft.com/office/word/2016/wordml/cid" xmlns:w16="http://schemas.microsoft.com/office/word/2018/wordml" xmlns:w16du="http://schemas.microsoft.com/office/word/2023/wordml/word16du" xmlns:w16sdtdh="http://schemas.microsoft.com/office/word/2020/wordml/sdtdatahash" xmlns:w16se="http://schemas.microsoft.com/office/word/2015/wordml/symex" xmlns:wpg="http://schemas.microsoft.com/office/word/2010/wordprocessingGroup" xmlns:wpi="http://schemas.microsoft.com/office/word/2010/wordprocessingInk" xmlns:wne="http://schemas.microsoft.com/office/word/2006/wordml" xmlns:wps="http://schemas.microsoft.com/office/word/2010/wordprocessingShape" mc:Ignorable="w14 w15 w16se w16cid w16 w16cex w16sdtdh wp14">
+<w:document xmlns:wpc="http://schemas.microsoft.com/office/word/2010/wordprocessingCanvas" xmlns:cx="http://schemas.microsoft.com/office/drawing/2014/chartex" xmlns:cx1="http://schemas.microsoft.com/office/drawing/2015/9/8/chartex" xmlns:cx2="http://schemas.microsoft.com/office/drawing/2015/10/21/chartex" xmlns:cx3="http://schemas.microsoft.com/office/drawing/2016/5/9/chartex" xmlns:cx4="http://schemas.microsoft.com/office/drawing/2016/5/10/chartex" xmlns:cx5="http://schemas.microsoft.com/office/drawing/2016/5/11/chartex" xmlns:cx6="http://schemas.microsoft.com/office/drawing/2016/5/12/chartex" xmlns:cx7="http://schemas.microsoft.com/office/drawing/2016/5/13/chartex" xmlns:cx8="http://schemas.microsoft.com/office/drawing/2016/5/14/chartex" xmlns:mc="http://schemas.openxmlformats.org/markup-compatibility/2006" xmlns:aink="http://schemas.microsoft.com/office/drawing/2016/ink" xmlns:am3d="http://schemas.microsoft.com/office/drawing/2017/model3d" xmlns:o="urn:schemas-microsoft-com:office:office" xmlns:oel="http://schemas.microsoft.com/office/2019/extlst" xmlns:r="http://schemas.openxmlformats.org/officeDocument/2006/relationships" xmlns:m="http://schemas.openxmlformats.org/officeDocument/2006/math" xmlns:v="urn:schemas-microsoft-com:vml" xmlns:wp14="http://schemas.microsoft.com/office/word/2010/wordprocessingDrawing" xmlns:wp="http://schemas.openxmlformats.org/drawingml/2006/wordprocessingDrawing" xmlns:w10="urn:schemas-microsoft-com:office:word" xmlns:w="http://schemas.openxmlformats.org/wordprocessingml/2006/main" xmlns:w14="http://schemas.microsoft.com/office/word/2010/wordml" xmlns:w15="http://schemas.microsoft.com/office/word/2012/wordml" xmlns:w16cex="http://schemas.microsoft.com/office/word/2018/wordml/cex" xmlns:w16cid="http://schemas.microsoft.com/office/word/2016/wordml/cid" xmlns:w16="http://schemas.microsoft.com/office/word/2018/wordml" xmlns:w16sdtdh="http://schemas.microsoft.com/office/word/2020/wordml/sdtdatahash" xmlns:w16se="http://schemas.microsoft.com/office/word/2015/wordml/symex" xmlns:wpg="http://schemas.microsoft.com/office/word/2010/wordprocessingGroup" xmlns:wpi="http://schemas.microsoft.com/office/word/2010/wordprocessingInk" xmlns:wne="http://schemas.microsoft.com/office/word/2006/wordml" xmlns:wps="http://schemas.microsoft.com/office/word/2010/wordprocessingShape" mc:Ignorable="w14 w15 w16se w16cid w16 w16cex w16sdtdh wp14">
   <w:body>
     <w:p>
       <w:pPr>
@@ -46,12 +46,22 @@
       </w:r>
     </w:p>
     <w:p>
+      <w:pPr>
+        <w:jc w:val="both"/>
+      </w:pPr>
       <w:r>
         <w:t xml:space="preserve">El circuito es un controlador de estados que permite pasar entre los estados de acuerdo a la figura enunciada. </w:t>
       </w:r>
     </w:p>
-    <w:p/>
     <w:p>
+      <w:pPr>
+        <w:jc w:val="both"/>
+      </w:pPr>
+    </w:p>
+    <w:p>
+      <w:pPr>
+        <w:jc w:val="both"/>
+      </w:pPr>
       <w:r>
         <w:t xml:space="preserve">Las entradas </w:t>
       </w:r>
@@ -62,8 +72,15 @@
         <w:t xml:space="preserve">representan las líneas externas que, en caso de estar alguna activa, cambia el controlador a su modo alternativo. </w:t>
       </w:r>
     </w:p>
-    <w:p/>
     <w:p>
+      <w:pPr>
+        <w:jc w:val="both"/>
+      </w:pPr>
+    </w:p>
+    <w:p>
+      <w:pPr>
+        <w:jc w:val="both"/>
+      </w:pPr>
       <w:r>
         <w:t>Este modo alternativo realiza saltos especiales a estados específicos, a diferencia del normal que cicla automáticamente por todos los estados en orden</w:t>
       </w:r>
@@ -3293,6 +3310,9 @@
     </w:tbl>
     <w:p/>
     <w:p>
+      <w:pPr>
+        <w:jc w:val="both"/>
+      </w:pPr>
       <w:r>
         <w:t xml:space="preserve">Las columnas “Codificación Actual” y “Próxima Codificación” las adoptamos como una optimización al circuito. Esto nos permite recorrer todo el circuito utilizando únicamente </w:t>
       </w:r>
@@ -3309,10 +3329,25 @@
         <w:t xml:space="preserve">. Es decir, cada estado resulta de la suma de 256 y nuestra codificación. </w:t>
       </w:r>
     </w:p>
-    <w:p/>
-    <w:p/>
-    <w:p/>
     <w:p>
+      <w:pPr>
+        <w:jc w:val="both"/>
+      </w:pPr>
+    </w:p>
+    <w:p>
+      <w:pPr>
+        <w:jc w:val="both"/>
+      </w:pPr>
+    </w:p>
+    <w:p>
+      <w:pPr>
+        <w:jc w:val="both"/>
+      </w:pPr>
+    </w:p>
+    <w:p>
+      <w:pPr>
+        <w:jc w:val="both"/>
+      </w:pPr>
       <w:r>
         <w:lastRenderedPageBreak/>
         <w:t>Premisas del proyecto:</w:t>
@@ -3324,6 +3359,7 @@
           <w:ilvl w:val="0"/>
           <w:numId w:val="1"/>
         </w:numPr>
+        <w:jc w:val="both"/>
       </w:pPr>
       <w:r>
         <w:t xml:space="preserve">Se asume que no se pueden activar dos líneas externas en simultáneo. </w:t>
@@ -3335,9 +3371,13 @@
           <w:ilvl w:val="0"/>
           <w:numId w:val="1"/>
         </w:numPr>
-      </w:pPr>
-      <w:r>
-        <w:t>Codificamos la “Salida” del circuito en base decimal para verificar más fácilmente.</w:t>
+        <w:jc w:val="both"/>
+      </w:pPr>
+      <w:r>
+        <w:t xml:space="preserve">Codificamos la “Salida” del circuito en base decimal para </w:t>
+      </w:r>
+      <w:r>
+        <w:t xml:space="preserve">que sea más fácil de verificar y visualizar. </w:t>
       </w:r>
     </w:p>
     <w:p>
@@ -3346,17 +3386,41 @@
           <w:ilvl w:val="0"/>
           <w:numId w:val="1"/>
         </w:numPr>
-      </w:pPr>
-      <w:r>
-        <w:t>El contador se mantiene constantemente activo por default, excepto cuando se encuentra en el estado 259 y se activa la línea D</w:t>
-      </w:r>
-      <w:r>
-        <w:t xml:space="preserve">, donde se apaga el enable del contador. </w:t>
+        <w:jc w:val="both"/>
+      </w:pPr>
+      <w:r>
+        <w:t>El contador se mantiene constantemente activo por de</w:t>
+      </w:r>
+      <w:r>
+        <w:t>fecto</w:t>
+      </w:r>
+      <w:r>
+        <w:t>, excepto cuando se encuentra en el estado 259 y se activa la línea D</w:t>
+      </w:r>
+      <w:r>
+        <w:t>, donde se apaga el enable del contador</w:t>
+      </w:r>
+      <w:r>
+        <w:t xml:space="preserve"> para que se mantenga en el mismo estado</w:t>
+      </w:r>
+      <w:r>
+        <w:t xml:space="preserve">. </w:t>
       </w:r>
     </w:p>
-    <w:p/>
-    <w:p/>
     <w:p>
+      <w:pPr>
+        <w:jc w:val="both"/>
+      </w:pPr>
+    </w:p>
+    <w:p>
+      <w:pPr>
+        <w:jc w:val="both"/>
+      </w:pPr>
+    </w:p>
+    <w:p>
+      <w:pPr>
+        <w:jc w:val="both"/>
+      </w:pPr>
       <w:r>
         <w:t>Decisiones tomadas en el contador:</w:t>
       </w:r>
@@ -3367,17 +3431,19 @@
           <w:ilvl w:val="0"/>
           <w:numId w:val="2"/>
         </w:numPr>
-      </w:pPr>
-      <w:r>
-        <w:t>Cableamos la entrada “</w:t>
-      </w:r>
-      <w:proofErr w:type="spellStart"/>
-      <w:r>
-        <w:t>Enable</w:t>
-      </w:r>
-      <w:proofErr w:type="spellEnd"/>
-      <w:r>
-        <w:t>” a la negación de la salida 110 y la compuerta “D”, ya que en dicha situación el contador se mantiene en el estado actual. En cualquier otro momento el contador trabaja normalmente.</w:t>
+        <w:jc w:val="both"/>
+      </w:pPr>
+      <w:r>
+        <w:t>L</w:t>
+      </w:r>
+      <w:r>
+        <w:t xml:space="preserve">a entrada “Enable” </w:t>
+      </w:r>
+      <w:r>
+        <w:t xml:space="preserve">está cableada </w:t>
+      </w:r>
+      <w:r>
+        <w:t>a la negación de la salida 110 y la compuerta “D”, ya que en dicha situación el contador se mantiene en el estado actual. En cualquier otro momento el contador trabaja normalmente.</w:t>
       </w:r>
     </w:p>
     <w:p>
@@ -3386,9 +3452,19 @@
           <w:ilvl w:val="0"/>
           <w:numId w:val="2"/>
         </w:numPr>
-      </w:pPr>
-      <w:r>
-        <w:t>Cableamos la entrada “Up/Down´” a una constante con valor “1” ya que el circuito siempre realiza un cambio de estado hacia adelante, o bien realiza un salto utilizando la entrada “Load”.</w:t>
+        <w:jc w:val="both"/>
+      </w:pPr>
+      <w:r>
+        <w:t>L</w:t>
+      </w:r>
+      <w:r>
+        <w:t xml:space="preserve">a entrada “Up/Down´” </w:t>
+      </w:r>
+      <w:r>
+        <w:t xml:space="preserve">está cableada </w:t>
+      </w:r>
+      <w:r>
+        <w:t>a una constante con valor “1” ya que el circuito siempre realiza un cambio de estado hacia adelante, o bien realiza un salto utilizando la entrada “Load”.</w:t>
       </w:r>
     </w:p>
     <w:p>
@@ -3397,6 +3473,7 @@
           <w:ilvl w:val="0"/>
           <w:numId w:val="2"/>
         </w:numPr>
+        <w:jc w:val="both"/>
       </w:pPr>
       <w:r>
         <w:t>Las entradas “</w:t>
@@ -3407,7 +3484,10 @@
       </w:r>
       <w:proofErr w:type="spellEnd"/>
       <w:r>
-        <w:t>” y “Clear” no están cableadas ya que no necesitamos de su utilización.</w:t>
+        <w:t xml:space="preserve">” y “Clear” no están cableadas ya que no </w:t>
+      </w:r>
+      <w:r>
+        <w:t xml:space="preserve">es necesaria su utilización. </w:t>
       </w:r>
     </w:p>
     <w:p>
@@ -3416,6 +3496,7 @@
           <w:ilvl w:val="0"/>
           <w:numId w:val="2"/>
         </w:numPr>
+        <w:jc w:val="both"/>
       </w:pPr>
       <w:r>
         <w:t>La entrada “Load” se encuentra cableada a un</w:t>
@@ -3436,13 +3517,21 @@
           <w:ilvl w:val="0"/>
           <w:numId w:val="2"/>
         </w:numPr>
+        <w:jc w:val="both"/>
       </w:pPr>
       <w:r>
         <w:t>Los bits de salida del contador son utilizados como líneas de selección del MUX, como bits de entrada de la ROM y como los bits de salida de todo el circuito.</w:t>
       </w:r>
     </w:p>
-    <w:p/>
     <w:p>
+      <w:pPr>
+        <w:jc w:val="both"/>
+      </w:pPr>
+    </w:p>
+    <w:p>
+      <w:pPr>
+        <w:jc w:val="both"/>
+      </w:pPr>
       <w:r>
         <w:t xml:space="preserve">ROM: siempre codifica los saltos </w:t>
       </w:r>
@@ -3456,8 +3545,15 @@
         <w:t>y agregando el bit más significativo del contador, esto es para distinguir el primer salto del contador al 256 y poder iniciar el circuito.</w:t>
       </w:r>
     </w:p>
-    <w:p/>
     <w:p>
+      <w:pPr>
+        <w:jc w:val="both"/>
+      </w:pPr>
+    </w:p>
+    <w:p>
+      <w:pPr>
+        <w:jc w:val="both"/>
+      </w:pPr>
       <w:r>
         <w:t>MUX: es utilizado para activar la entrada “Load” del contador cuándo el circuito entra en Modo Alternativo. Mientras que la ROM codifica el estado al cuál se va a realizar el salto, el MUX determina cuándo se va a realizar.</w:t>
       </w:r>
@@ -3467,6 +3563,7 @@
         <w:rPr>
           <w:noProof/>
         </w:rPr>
+        <w:lastRenderedPageBreak/>
         <w:drawing>
           <wp:anchor distT="0" distB="0" distL="114300" distR="114300" simplePos="0" relativeHeight="251658240" behindDoc="1" locked="0" layoutInCell="1" allowOverlap="1" wp14:anchorId="698636B7" wp14:editId="306FD981">
             <wp:simplePos x="0" y="0"/>
@@ -3558,7 +3655,7 @@
 </file>
 
 <file path=word/endnotes.xml><?xml version="1.0" encoding="utf-8"?>
-<w:endnotes xmlns:wpc="http://schemas.microsoft.com/office/word/2010/wordprocessingCanvas" xmlns:cx="http://schemas.microsoft.com/office/drawing/2014/chartex" xmlns:cx1="http://schemas.microsoft.com/office/drawing/2015/9/8/chartex" xmlns:cx2="http://schemas.microsoft.com/office/drawing/2015/10/21/chartex" xmlns:cx3="http://schemas.microsoft.com/office/drawing/2016/5/9/chartex" xmlns:cx4="http://schemas.microsoft.com/office/drawing/2016/5/10/chartex" xmlns:cx5="http://schemas.microsoft.com/office/drawing/2016/5/11/chartex" xmlns:cx6="http://schemas.microsoft.com/office/drawing/2016/5/12/chartex" xmlns:cx7="http://schemas.microsoft.com/office/drawing/2016/5/13/chartex" xmlns:cx8="http://schemas.microsoft.com/office/drawing/2016/5/14/chartex" xmlns:mc="http://schemas.openxmlformats.org/markup-compatibility/2006" xmlns:aink="http://schemas.microsoft.com/office/drawing/2016/ink" xmlns:am3d="http://schemas.microsoft.com/office/drawing/2017/model3d" xmlns:o="urn:schemas-microsoft-com:office:office" xmlns:oel="http://schemas.microsoft.com/office/2019/extlst" xmlns:r="http://schemas.openxmlformats.org/officeDocument/2006/relationships" xmlns:m="http://schemas.openxmlformats.org/officeDocument/2006/math" xmlns:v="urn:schemas-microsoft-com:vml" xmlns:wp14="http://schemas.microsoft.com/office/word/2010/wordprocessingDrawing" xmlns:wp="http://schemas.openxmlformats.org/drawingml/2006/wordprocessingDrawing" xmlns:w10="urn:schemas-microsoft-com:office:word" xmlns:w="http://schemas.openxmlformats.org/wordprocessingml/2006/main" xmlns:w14="http://schemas.microsoft.com/office/word/2010/wordml" xmlns:w15="http://schemas.microsoft.com/office/word/2012/wordml" xmlns:w16cex="http://schemas.microsoft.com/office/word/2018/wordml/cex" xmlns:w16cid="http://schemas.microsoft.com/office/word/2016/wordml/cid" xmlns:w16="http://schemas.microsoft.com/office/word/2018/wordml" xmlns:w16du="http://schemas.microsoft.com/office/word/2023/wordml/word16du" xmlns:w16sdtdh="http://schemas.microsoft.com/office/word/2020/wordml/sdtdatahash" xmlns:w16se="http://schemas.microsoft.com/office/word/2015/wordml/symex" xmlns:wpg="http://schemas.microsoft.com/office/word/2010/wordprocessingGroup" xmlns:wpi="http://schemas.microsoft.com/office/word/2010/wordprocessingInk" xmlns:wne="http://schemas.microsoft.com/office/word/2006/wordml" xmlns:wps="http://schemas.microsoft.com/office/word/2010/wordprocessingShape" mc:Ignorable="w14 w15 w16se w16cid w16 w16cex w16sdtdh wp14">
+<w:endnotes xmlns:wpc="http://schemas.microsoft.com/office/word/2010/wordprocessingCanvas" xmlns:cx="http://schemas.microsoft.com/office/drawing/2014/chartex" xmlns:cx1="http://schemas.microsoft.com/office/drawing/2015/9/8/chartex" xmlns:cx2="http://schemas.microsoft.com/office/drawing/2015/10/21/chartex" xmlns:cx3="http://schemas.microsoft.com/office/drawing/2016/5/9/chartex" xmlns:cx4="http://schemas.microsoft.com/office/drawing/2016/5/10/chartex" xmlns:cx5="http://schemas.microsoft.com/office/drawing/2016/5/11/chartex" xmlns:cx6="http://schemas.microsoft.com/office/drawing/2016/5/12/chartex" xmlns:cx7="http://schemas.microsoft.com/office/drawing/2016/5/13/chartex" xmlns:cx8="http://schemas.microsoft.com/office/drawing/2016/5/14/chartex" xmlns:mc="http://schemas.openxmlformats.org/markup-compatibility/2006" xmlns:aink="http://schemas.microsoft.com/office/drawing/2016/ink" xmlns:am3d="http://schemas.microsoft.com/office/drawing/2017/model3d" xmlns:o="urn:schemas-microsoft-com:office:office" xmlns:oel="http://schemas.microsoft.com/office/2019/extlst" xmlns:r="http://schemas.openxmlformats.org/officeDocument/2006/relationships" xmlns:m="http://schemas.openxmlformats.org/officeDocument/2006/math" xmlns:v="urn:schemas-microsoft-com:vml" xmlns:wp14="http://schemas.microsoft.com/office/word/2010/wordprocessingDrawing" xmlns:wp="http://schemas.openxmlformats.org/drawingml/2006/wordprocessingDrawing" xmlns:w10="urn:schemas-microsoft-com:office:word" xmlns:w="http://schemas.openxmlformats.org/wordprocessingml/2006/main" xmlns:w14="http://schemas.microsoft.com/office/word/2010/wordml" xmlns:w15="http://schemas.microsoft.com/office/word/2012/wordml" xmlns:w16cex="http://schemas.microsoft.com/office/word/2018/wordml/cex" xmlns:w16cid="http://schemas.microsoft.com/office/word/2016/wordml/cid" xmlns:w16="http://schemas.microsoft.com/office/word/2018/wordml" xmlns:w16sdtdh="http://schemas.microsoft.com/office/word/2020/wordml/sdtdatahash" xmlns:w16se="http://schemas.microsoft.com/office/word/2015/wordml/symex" xmlns:wpg="http://schemas.microsoft.com/office/word/2010/wordprocessingGroup" xmlns:wpi="http://schemas.microsoft.com/office/word/2010/wordprocessingInk" xmlns:wne="http://schemas.microsoft.com/office/word/2006/wordml" xmlns:wps="http://schemas.microsoft.com/office/word/2010/wordprocessingShape" mc:Ignorable="w14 w15 w16se w16cid w16 w16cex w16sdtdh wp14">
   <w:endnote w:type="separator" w:id="-1">
     <w:p>
       <w:pPr>
@@ -3583,7 +3680,7 @@
 </file>
 
 <file path=word/footer1.xml><?xml version="1.0" encoding="utf-8"?>
-<w:ftr xmlns:wpc="http://schemas.microsoft.com/office/word/2010/wordprocessingCanvas" xmlns:cx="http://schemas.microsoft.com/office/drawing/2014/chartex" xmlns:cx1="http://schemas.microsoft.com/office/drawing/2015/9/8/chartex" xmlns:cx2="http://schemas.microsoft.com/office/drawing/2015/10/21/chartex" xmlns:cx3="http://schemas.microsoft.com/office/drawing/2016/5/9/chartex" xmlns:cx4="http://schemas.microsoft.com/office/drawing/2016/5/10/chartex" xmlns:cx5="http://schemas.microsoft.com/office/drawing/2016/5/11/chartex" xmlns:cx6="http://schemas.microsoft.com/office/drawing/2016/5/12/chartex" xmlns:cx7="http://schemas.microsoft.com/office/drawing/2016/5/13/chartex" xmlns:cx8="http://schemas.microsoft.com/office/drawing/2016/5/14/chartex" xmlns:mc="http://schemas.openxmlformats.org/markup-compatibility/2006" xmlns:aink="http://schemas.microsoft.com/office/drawing/2016/ink" xmlns:am3d="http://schemas.microsoft.com/office/drawing/2017/model3d" xmlns:o="urn:schemas-microsoft-com:office:office" xmlns:oel="http://schemas.microsoft.com/office/2019/extlst" xmlns:r="http://schemas.openxmlformats.org/officeDocument/2006/relationships" xmlns:m="http://schemas.openxmlformats.org/officeDocument/2006/math" xmlns:v="urn:schemas-microsoft-com:vml" xmlns:wp14="http://schemas.microsoft.com/office/word/2010/wordprocessingDrawing" xmlns:wp="http://schemas.openxmlformats.org/drawingml/2006/wordprocessingDrawing" xmlns:w10="urn:schemas-microsoft-com:office:word" xmlns:w="http://schemas.openxmlformats.org/wordprocessingml/2006/main" xmlns:w14="http://schemas.microsoft.com/office/word/2010/wordml" xmlns:w15="http://schemas.microsoft.com/office/word/2012/wordml" xmlns:w16cex="http://schemas.microsoft.com/office/word/2018/wordml/cex" xmlns:w16cid="http://schemas.microsoft.com/office/word/2016/wordml/cid" xmlns:w16="http://schemas.microsoft.com/office/word/2018/wordml" xmlns:w16du="http://schemas.microsoft.com/office/word/2023/wordml/word16du" xmlns:w16sdtdh="http://schemas.microsoft.com/office/word/2020/wordml/sdtdatahash" xmlns:w16se="http://schemas.microsoft.com/office/word/2015/wordml/symex" xmlns:wpg="http://schemas.microsoft.com/office/word/2010/wordprocessingGroup" xmlns:wpi="http://schemas.microsoft.com/office/word/2010/wordprocessingInk" xmlns:wne="http://schemas.microsoft.com/office/word/2006/wordml" xmlns:wps="http://schemas.microsoft.com/office/word/2010/wordprocessingShape" mc:Ignorable="w14 w15 w16se w16cid w16 w16cex w16sdtdh wp14">
+<w:ftr xmlns:wpc="http://schemas.microsoft.com/office/word/2010/wordprocessingCanvas" xmlns:cx="http://schemas.microsoft.com/office/drawing/2014/chartex" xmlns:cx1="http://schemas.microsoft.com/office/drawing/2015/9/8/chartex" xmlns:cx2="http://schemas.microsoft.com/office/drawing/2015/10/21/chartex" xmlns:cx3="http://schemas.microsoft.com/office/drawing/2016/5/9/chartex" xmlns:cx4="http://schemas.microsoft.com/office/drawing/2016/5/10/chartex" xmlns:cx5="http://schemas.microsoft.com/office/drawing/2016/5/11/chartex" xmlns:cx6="http://schemas.microsoft.com/office/drawing/2016/5/12/chartex" xmlns:cx7="http://schemas.microsoft.com/office/drawing/2016/5/13/chartex" xmlns:cx8="http://schemas.microsoft.com/office/drawing/2016/5/14/chartex" xmlns:mc="http://schemas.openxmlformats.org/markup-compatibility/2006" xmlns:aink="http://schemas.microsoft.com/office/drawing/2016/ink" xmlns:am3d="http://schemas.microsoft.com/office/drawing/2017/model3d" xmlns:o="urn:schemas-microsoft-com:office:office" xmlns:oel="http://schemas.microsoft.com/office/2019/extlst" xmlns:r="http://schemas.openxmlformats.org/officeDocument/2006/relationships" xmlns:m="http://schemas.openxmlformats.org/officeDocument/2006/math" xmlns:v="urn:schemas-microsoft-com:vml" xmlns:wp14="http://schemas.microsoft.com/office/word/2010/wordprocessingDrawing" xmlns:wp="http://schemas.openxmlformats.org/drawingml/2006/wordprocessingDrawing" xmlns:w10="urn:schemas-microsoft-com:office:word" xmlns:w="http://schemas.openxmlformats.org/wordprocessingml/2006/main" xmlns:w14="http://schemas.microsoft.com/office/word/2010/wordml" xmlns:w15="http://schemas.microsoft.com/office/word/2012/wordml" xmlns:w16cex="http://schemas.microsoft.com/office/word/2018/wordml/cex" xmlns:w16cid="http://schemas.microsoft.com/office/word/2016/wordml/cid" xmlns:w16="http://schemas.microsoft.com/office/word/2018/wordml" xmlns:w16sdtdh="http://schemas.microsoft.com/office/word/2020/wordml/sdtdatahash" xmlns:w16se="http://schemas.microsoft.com/office/word/2015/wordml/symex" xmlns:wpg="http://schemas.microsoft.com/office/word/2010/wordprocessingGroup" xmlns:wpi="http://schemas.microsoft.com/office/word/2010/wordprocessingInk" xmlns:wne="http://schemas.microsoft.com/office/word/2006/wordml" xmlns:wps="http://schemas.microsoft.com/office/word/2010/wordprocessingShape" mc:Ignorable="w14 w15 w16se w16cid w16 w16cex w16sdtdh wp14">
   <w:sdt>
     <w:sdtPr>
       <w:id w:val="1848209508"/>
@@ -3592,6 +3689,7 @@
         <w:docPartUnique/>
       </w:docPartObj>
     </w:sdtPr>
+    <w:sdtEndPr/>
     <w:sdtContent>
       <w:p>
         <w:pPr>
@@ -3628,7 +3726,7 @@
 </file>
 
 <file path=word/footnotes.xml><?xml version="1.0" encoding="utf-8"?>
-<w:footnotes xmlns:wpc="http://schemas.microsoft.com/office/word/2010/wordprocessingCanvas" xmlns:cx="http://schemas.microsoft.com/office/drawing/2014/chartex" xmlns:cx1="http://schemas.microsoft.com/office/drawing/2015/9/8/chartex" xmlns:cx2="http://schemas.microsoft.com/office/drawing/2015/10/21/chartex" xmlns:cx3="http://schemas.microsoft.com/office/drawing/2016/5/9/chartex" xmlns:cx4="http://schemas.microsoft.com/office/drawing/2016/5/10/chartex" xmlns:cx5="http://schemas.microsoft.com/office/drawing/2016/5/11/chartex" xmlns:cx6="http://schemas.microsoft.com/office/drawing/2016/5/12/chartex" xmlns:cx7="http://schemas.microsoft.com/office/drawing/2016/5/13/chartex" xmlns:cx8="http://schemas.microsoft.com/office/drawing/2016/5/14/chartex" xmlns:mc="http://schemas.openxmlformats.org/markup-compatibility/2006" xmlns:aink="http://schemas.microsoft.com/office/drawing/2016/ink" xmlns:am3d="http://schemas.microsoft.com/office/drawing/2017/model3d" xmlns:o="urn:schemas-microsoft-com:office:office" xmlns:oel="http://schemas.microsoft.com/office/2019/extlst" xmlns:r="http://schemas.openxmlformats.org/officeDocument/2006/relationships" xmlns:m="http://schemas.openxmlformats.org/officeDocument/2006/math" xmlns:v="urn:schemas-microsoft-com:vml" xmlns:wp14="http://schemas.microsoft.com/office/word/2010/wordprocessingDrawing" xmlns:wp="http://schemas.openxmlformats.org/drawingml/2006/wordprocessingDrawing" xmlns:w10="urn:schemas-microsoft-com:office:word" xmlns:w="http://schemas.openxmlformats.org/wordprocessingml/2006/main" xmlns:w14="http://schemas.microsoft.com/office/word/2010/wordml" xmlns:w15="http://schemas.microsoft.com/office/word/2012/wordml" xmlns:w16cex="http://schemas.microsoft.com/office/word/2018/wordml/cex" xmlns:w16cid="http://schemas.microsoft.com/office/word/2016/wordml/cid" xmlns:w16="http://schemas.microsoft.com/office/word/2018/wordml" xmlns:w16du="http://schemas.microsoft.com/office/word/2023/wordml/word16du" xmlns:w16sdtdh="http://schemas.microsoft.com/office/word/2020/wordml/sdtdatahash" xmlns:w16se="http://schemas.microsoft.com/office/word/2015/wordml/symex" xmlns:wpg="http://schemas.microsoft.com/office/word/2010/wordprocessingGroup" xmlns:wpi="http://schemas.microsoft.com/office/word/2010/wordprocessingInk" xmlns:wne="http://schemas.microsoft.com/office/word/2006/wordml" xmlns:wps="http://schemas.microsoft.com/office/word/2010/wordprocessingShape" mc:Ignorable="w14 w15 w16se w16cid w16 w16cex w16sdtdh wp14">
+<w:footnotes xmlns:wpc="http://schemas.microsoft.com/office/word/2010/wordprocessingCanvas" xmlns:cx="http://schemas.microsoft.com/office/drawing/2014/chartex" xmlns:cx1="http://schemas.microsoft.com/office/drawing/2015/9/8/chartex" xmlns:cx2="http://schemas.microsoft.com/office/drawing/2015/10/21/chartex" xmlns:cx3="http://schemas.microsoft.com/office/drawing/2016/5/9/chartex" xmlns:cx4="http://schemas.microsoft.com/office/drawing/2016/5/10/chartex" xmlns:cx5="http://schemas.microsoft.com/office/drawing/2016/5/11/chartex" xmlns:cx6="http://schemas.microsoft.com/office/drawing/2016/5/12/chartex" xmlns:cx7="http://schemas.microsoft.com/office/drawing/2016/5/13/chartex" xmlns:cx8="http://schemas.microsoft.com/office/drawing/2016/5/14/chartex" xmlns:mc="http://schemas.openxmlformats.org/markup-compatibility/2006" xmlns:aink="http://schemas.microsoft.com/office/drawing/2016/ink" xmlns:am3d="http://schemas.microsoft.com/office/drawing/2017/model3d" xmlns:o="urn:schemas-microsoft-com:office:office" xmlns:oel="http://schemas.microsoft.com/office/2019/extlst" xmlns:r="http://schemas.openxmlformats.org/officeDocument/2006/relationships" xmlns:m="http://schemas.openxmlformats.org/officeDocument/2006/math" xmlns:v="urn:schemas-microsoft-com:vml" xmlns:wp14="http://schemas.microsoft.com/office/word/2010/wordprocessingDrawing" xmlns:wp="http://schemas.openxmlformats.org/drawingml/2006/wordprocessingDrawing" xmlns:w10="urn:schemas-microsoft-com:office:word" xmlns:w="http://schemas.openxmlformats.org/wordprocessingml/2006/main" xmlns:w14="http://schemas.microsoft.com/office/word/2010/wordml" xmlns:w15="http://schemas.microsoft.com/office/word/2012/wordml" xmlns:w16cex="http://schemas.microsoft.com/office/word/2018/wordml/cex" xmlns:w16cid="http://schemas.microsoft.com/office/word/2016/wordml/cid" xmlns:w16="http://schemas.microsoft.com/office/word/2018/wordml" xmlns:w16sdtdh="http://schemas.microsoft.com/office/word/2020/wordml/sdtdatahash" xmlns:w16se="http://schemas.microsoft.com/office/word/2015/wordml/symex" xmlns:wpg="http://schemas.microsoft.com/office/word/2010/wordprocessingGroup" xmlns:wpi="http://schemas.microsoft.com/office/word/2010/wordprocessingInk" xmlns:wne="http://schemas.microsoft.com/office/word/2006/wordml" xmlns:wps="http://schemas.microsoft.com/office/word/2010/wordprocessingShape" mc:Ignorable="w14 w15 w16se w16cid w16 w16cex w16sdtdh wp14">
   <w:footnote w:type="separator" w:id="-1">
     <w:p>
       <w:pPr>
@@ -3653,7 +3751,7 @@
 </file>
 
 <file path=word/header1.xml><?xml version="1.0" encoding="utf-8"?>
-<w:hdr xmlns:wpc="http://schemas.microsoft.com/office/word/2010/wordprocessingCanvas" xmlns:cx="http://schemas.microsoft.com/office/drawing/2014/chartex" xmlns:cx1="http://schemas.microsoft.com/office/drawing/2015/9/8/chartex" xmlns:cx2="http://schemas.microsoft.com/office/drawing/2015/10/21/chartex" xmlns:cx3="http://schemas.microsoft.com/office/drawing/2016/5/9/chartex" xmlns:cx4="http://schemas.microsoft.com/office/drawing/2016/5/10/chartex" xmlns:cx5="http://schemas.microsoft.com/office/drawing/2016/5/11/chartex" xmlns:cx6="http://schemas.microsoft.com/office/drawing/2016/5/12/chartex" xmlns:cx7="http://schemas.microsoft.com/office/drawing/2016/5/13/chartex" xmlns:cx8="http://schemas.microsoft.com/office/drawing/2016/5/14/chartex" xmlns:mc="http://schemas.openxmlformats.org/markup-compatibility/2006" xmlns:aink="http://schemas.microsoft.com/office/drawing/2016/ink" xmlns:am3d="http://schemas.microsoft.com/office/drawing/2017/model3d" xmlns:o="urn:schemas-microsoft-com:office:office" xmlns:oel="http://schemas.microsoft.com/office/2019/extlst" xmlns:r="http://schemas.openxmlformats.org/officeDocument/2006/relationships" xmlns:m="http://schemas.openxmlformats.org/officeDocument/2006/math" xmlns:v="urn:schemas-microsoft-com:vml" xmlns:wp14="http://schemas.microsoft.com/office/word/2010/wordprocessingDrawing" xmlns:wp="http://schemas.openxmlformats.org/drawingml/2006/wordprocessingDrawing" xmlns:w10="urn:schemas-microsoft-com:office:word" xmlns:w="http://schemas.openxmlformats.org/wordprocessingml/2006/main" xmlns:w14="http://schemas.microsoft.com/office/word/2010/wordml" xmlns:w15="http://schemas.microsoft.com/office/word/2012/wordml" xmlns:w16cex="http://schemas.microsoft.com/office/word/2018/wordml/cex" xmlns:w16cid="http://schemas.microsoft.com/office/word/2016/wordml/cid" xmlns:w16="http://schemas.microsoft.com/office/word/2018/wordml" xmlns:w16du="http://schemas.microsoft.com/office/word/2023/wordml/word16du" xmlns:w16sdtdh="http://schemas.microsoft.com/office/word/2020/wordml/sdtdatahash" xmlns:w16se="http://schemas.microsoft.com/office/word/2015/wordml/symex" xmlns:wpg="http://schemas.microsoft.com/office/word/2010/wordprocessingGroup" xmlns:wpi="http://schemas.microsoft.com/office/word/2010/wordprocessingInk" xmlns:wne="http://schemas.microsoft.com/office/word/2006/wordml" xmlns:wps="http://schemas.microsoft.com/office/word/2010/wordprocessingShape" mc:Ignorable="w14 w15 w16se w16cid w16 w16cex w16sdtdh wp14">
+<w:hdr xmlns:wpc="http://schemas.microsoft.com/office/word/2010/wordprocessingCanvas" xmlns:cx="http://schemas.microsoft.com/office/drawing/2014/chartex" xmlns:cx1="http://schemas.microsoft.com/office/drawing/2015/9/8/chartex" xmlns:cx2="http://schemas.microsoft.com/office/drawing/2015/10/21/chartex" xmlns:cx3="http://schemas.microsoft.com/office/drawing/2016/5/9/chartex" xmlns:cx4="http://schemas.microsoft.com/office/drawing/2016/5/10/chartex" xmlns:cx5="http://schemas.microsoft.com/office/drawing/2016/5/11/chartex" xmlns:cx6="http://schemas.microsoft.com/office/drawing/2016/5/12/chartex" xmlns:cx7="http://schemas.microsoft.com/office/drawing/2016/5/13/chartex" xmlns:cx8="http://schemas.microsoft.com/office/drawing/2016/5/14/chartex" xmlns:mc="http://schemas.openxmlformats.org/markup-compatibility/2006" xmlns:aink="http://schemas.microsoft.com/office/drawing/2016/ink" xmlns:am3d="http://schemas.microsoft.com/office/drawing/2017/model3d" xmlns:o="urn:schemas-microsoft-com:office:office" xmlns:oel="http://schemas.microsoft.com/office/2019/extlst" xmlns:r="http://schemas.openxmlformats.org/officeDocument/2006/relationships" xmlns:m="http://schemas.openxmlformats.org/officeDocument/2006/math" xmlns:v="urn:schemas-microsoft-com:vml" xmlns:wp14="http://schemas.microsoft.com/office/word/2010/wordprocessingDrawing" xmlns:wp="http://schemas.openxmlformats.org/drawingml/2006/wordprocessingDrawing" xmlns:w10="urn:schemas-microsoft-com:office:word" xmlns:w="http://schemas.openxmlformats.org/wordprocessingml/2006/main" xmlns:w14="http://schemas.microsoft.com/office/word/2010/wordml" xmlns:w15="http://schemas.microsoft.com/office/word/2012/wordml" xmlns:w16cex="http://schemas.microsoft.com/office/word/2018/wordml/cex" xmlns:w16cid="http://schemas.microsoft.com/office/word/2016/wordml/cid" xmlns:w16="http://schemas.microsoft.com/office/word/2018/wordml" xmlns:w16sdtdh="http://schemas.microsoft.com/office/word/2020/wordml/sdtdatahash" xmlns:w16se="http://schemas.microsoft.com/office/word/2015/wordml/symex" xmlns:wpg="http://schemas.microsoft.com/office/word/2010/wordprocessingGroup" xmlns:wpi="http://schemas.microsoft.com/office/word/2010/wordprocessingInk" xmlns:wne="http://schemas.microsoft.com/office/word/2006/wordml" xmlns:wps="http://schemas.microsoft.com/office/word/2010/wordprocessingShape" mc:Ignorable="w14 w15 w16se w16cid w16 w16cex w16sdtdh wp14">
   <w:p>
     <w:pPr>
       <w:pStyle w:val="Encabezado"/>
@@ -3712,7 +3810,7 @@
 </file>
 
 <file path=word/numbering.xml><?xml version="1.0" encoding="utf-8"?>
-<w:numbering xmlns:wpc="http://schemas.microsoft.com/office/word/2010/wordprocessingCanvas" xmlns:cx="http://schemas.microsoft.com/office/drawing/2014/chartex" xmlns:cx1="http://schemas.microsoft.com/office/drawing/2015/9/8/chartex" xmlns:cx2="http://schemas.microsoft.com/office/drawing/2015/10/21/chartex" xmlns:cx3="http://schemas.microsoft.com/office/drawing/2016/5/9/chartex" xmlns:cx4="http://schemas.microsoft.com/office/drawing/2016/5/10/chartex" xmlns:cx5="http://schemas.microsoft.com/office/drawing/2016/5/11/chartex" xmlns:cx6="http://schemas.microsoft.com/office/drawing/2016/5/12/chartex" xmlns:cx7="http://schemas.microsoft.com/office/drawing/2016/5/13/chartex" xmlns:cx8="http://schemas.microsoft.com/office/drawing/2016/5/14/chartex" xmlns:mc="http://schemas.openxmlformats.org/markup-compatibility/2006" xmlns:aink="http://schemas.microsoft.com/office/drawing/2016/ink" xmlns:am3d="http://schemas.microsoft.com/office/drawing/2017/model3d" xmlns:o="urn:schemas-microsoft-com:office:office" xmlns:oel="http://schemas.microsoft.com/office/2019/extlst" xmlns:r="http://schemas.openxmlformats.org/officeDocument/2006/relationships" xmlns:m="http://schemas.openxmlformats.org/officeDocument/2006/math" xmlns:v="urn:schemas-microsoft-com:vml" xmlns:wp14="http://schemas.microsoft.com/office/word/2010/wordprocessingDrawing" xmlns:wp="http://schemas.openxmlformats.org/drawingml/2006/wordprocessingDrawing" xmlns:w10="urn:schemas-microsoft-com:office:word" xmlns:w="http://schemas.openxmlformats.org/wordprocessingml/2006/main" xmlns:w14="http://schemas.microsoft.com/office/word/2010/wordml" xmlns:w15="http://schemas.microsoft.com/office/word/2012/wordml" xmlns:w16cex="http://schemas.microsoft.com/office/word/2018/wordml/cex" xmlns:w16cid="http://schemas.microsoft.com/office/word/2016/wordml/cid" xmlns:w16="http://schemas.microsoft.com/office/word/2018/wordml" xmlns:w16du="http://schemas.microsoft.com/office/word/2023/wordml/word16du" xmlns:w16sdtdh="http://schemas.microsoft.com/office/word/2020/wordml/sdtdatahash" xmlns:w16se="http://schemas.microsoft.com/office/word/2015/wordml/symex" xmlns:wpg="http://schemas.microsoft.com/office/word/2010/wordprocessingGroup" xmlns:wpi="http://schemas.microsoft.com/office/word/2010/wordprocessingInk" xmlns:wne="http://schemas.microsoft.com/office/word/2006/wordml" xmlns:wps="http://schemas.microsoft.com/office/word/2010/wordprocessingShape" mc:Ignorable="w14 w15 w16se w16cid w16 w16cex w16sdtdh wp14">
+<w:numbering xmlns:wpc="http://schemas.microsoft.com/office/word/2010/wordprocessingCanvas" xmlns:cx="http://schemas.microsoft.com/office/drawing/2014/chartex" xmlns:cx1="http://schemas.microsoft.com/office/drawing/2015/9/8/chartex" xmlns:cx2="http://schemas.microsoft.com/office/drawing/2015/10/21/chartex" xmlns:cx3="http://schemas.microsoft.com/office/drawing/2016/5/9/chartex" xmlns:cx4="http://schemas.microsoft.com/office/drawing/2016/5/10/chartex" xmlns:cx5="http://schemas.microsoft.com/office/drawing/2016/5/11/chartex" xmlns:cx6="http://schemas.microsoft.com/office/drawing/2016/5/12/chartex" xmlns:cx7="http://schemas.microsoft.com/office/drawing/2016/5/13/chartex" xmlns:cx8="http://schemas.microsoft.com/office/drawing/2016/5/14/chartex" xmlns:mc="http://schemas.openxmlformats.org/markup-compatibility/2006" xmlns:aink="http://schemas.microsoft.com/office/drawing/2016/ink" xmlns:am3d="http://schemas.microsoft.com/office/drawing/2017/model3d" xmlns:o="urn:schemas-microsoft-com:office:office" xmlns:oel="http://schemas.microsoft.com/office/2019/extlst" xmlns:r="http://schemas.openxmlformats.org/officeDocument/2006/relationships" xmlns:m="http://schemas.openxmlformats.org/officeDocument/2006/math" xmlns:v="urn:schemas-microsoft-com:vml" xmlns:wp14="http://schemas.microsoft.com/office/word/2010/wordprocessingDrawing" xmlns:wp="http://schemas.openxmlformats.org/drawingml/2006/wordprocessingDrawing" xmlns:w10="urn:schemas-microsoft-com:office:word" xmlns:w="http://schemas.openxmlformats.org/wordprocessingml/2006/main" xmlns:w14="http://schemas.microsoft.com/office/word/2010/wordml" xmlns:w15="http://schemas.microsoft.com/office/word/2012/wordml" xmlns:w16cex="http://schemas.microsoft.com/office/word/2018/wordml/cex" xmlns:w16cid="http://schemas.microsoft.com/office/word/2016/wordml/cid" xmlns:w16="http://schemas.microsoft.com/office/word/2018/wordml" xmlns:w16sdtdh="http://schemas.microsoft.com/office/word/2020/wordml/sdtdatahash" xmlns:w16se="http://schemas.microsoft.com/office/word/2015/wordml/symex" xmlns:wpg="http://schemas.microsoft.com/office/word/2010/wordprocessingGroup" xmlns:wpi="http://schemas.microsoft.com/office/word/2010/wordprocessingInk" xmlns:wne="http://schemas.microsoft.com/office/word/2006/wordml" xmlns:wps="http://schemas.microsoft.com/office/word/2010/wordprocessingShape" mc:Ignorable="w14 w15 w16se w16cid w16 w16cex w16sdtdh wp14">
   <w:abstractNum w:abstractNumId="0" w15:restartNumberingAfterBreak="0">
     <w:nsid w:val="161E3DDE"/>
     <w:multiLevelType w:val="multilevel"/>

</xml_diff>

<commit_message>
falta etiquetar los cables negros
</commit_message>
<xml_diff>
--- a/Informe.docx
+++ b/Informe.docx
@@ -1,7 +1,544 @@
 
 <file path=word/document.xml><?xml version="1.0" encoding="utf-8"?>
-<w:document xmlns:wpc="http://schemas.microsoft.com/office/word/2010/wordprocessingCanvas" xmlns:cx="http://schemas.microsoft.com/office/drawing/2014/chartex" xmlns:cx1="http://schemas.microsoft.com/office/drawing/2015/9/8/chartex" xmlns:cx2="http://schemas.microsoft.com/office/drawing/2015/10/21/chartex" xmlns:cx3="http://schemas.microsoft.com/office/drawing/2016/5/9/chartex" xmlns:cx4="http://schemas.microsoft.com/office/drawing/2016/5/10/chartex" xmlns:cx5="http://schemas.microsoft.com/office/drawing/2016/5/11/chartex" xmlns:cx6="http://schemas.microsoft.com/office/drawing/2016/5/12/chartex" xmlns:cx7="http://schemas.microsoft.com/office/drawing/2016/5/13/chartex" xmlns:cx8="http://schemas.microsoft.com/office/drawing/2016/5/14/chartex" xmlns:mc="http://schemas.openxmlformats.org/markup-compatibility/2006" xmlns:aink="http://schemas.microsoft.com/office/drawing/2016/ink" xmlns:am3d="http://schemas.microsoft.com/office/drawing/2017/model3d" xmlns:o="urn:schemas-microsoft-com:office:office" xmlns:oel="http://schemas.microsoft.com/office/2019/extlst" xmlns:r="http://schemas.openxmlformats.org/officeDocument/2006/relationships" xmlns:m="http://schemas.openxmlformats.org/officeDocument/2006/math" xmlns:v="urn:schemas-microsoft-com:vml" xmlns:wp14="http://schemas.microsoft.com/office/word/2010/wordprocessingDrawing" xmlns:wp="http://schemas.openxmlformats.org/drawingml/2006/wordprocessingDrawing" xmlns:w10="urn:schemas-microsoft-com:office:word" xmlns:w="http://schemas.openxmlformats.org/wordprocessingml/2006/main" xmlns:w14="http://schemas.microsoft.com/office/word/2010/wordml" xmlns:w15="http://schemas.microsoft.com/office/word/2012/wordml" xmlns:w16cex="http://schemas.microsoft.com/office/word/2018/wordml/cex" xmlns:w16cid="http://schemas.microsoft.com/office/word/2016/wordml/cid" xmlns:w16="http://schemas.microsoft.com/office/word/2018/wordml" xmlns:w16sdtdh="http://schemas.microsoft.com/office/word/2020/wordml/sdtdatahash" xmlns:w16se="http://schemas.microsoft.com/office/word/2015/wordml/symex" xmlns:wpg="http://schemas.microsoft.com/office/word/2010/wordprocessingGroup" xmlns:wpi="http://schemas.microsoft.com/office/word/2010/wordprocessingInk" xmlns:wne="http://schemas.microsoft.com/office/word/2006/wordml" xmlns:wps="http://schemas.microsoft.com/office/word/2010/wordprocessingShape" mc:Ignorable="w14 w15 w16se w16cid w16 w16cex w16sdtdh wp14">
+<w:document xmlns:wpc="http://schemas.microsoft.com/office/word/2010/wordprocessingCanvas" xmlns:cx="http://schemas.microsoft.com/office/drawing/2014/chartex" xmlns:cx1="http://schemas.microsoft.com/office/drawing/2015/9/8/chartex" xmlns:cx2="http://schemas.microsoft.com/office/drawing/2015/10/21/chartex" xmlns:cx3="http://schemas.microsoft.com/office/drawing/2016/5/9/chartex" xmlns:cx4="http://schemas.microsoft.com/office/drawing/2016/5/10/chartex" xmlns:cx5="http://schemas.microsoft.com/office/drawing/2016/5/11/chartex" xmlns:cx6="http://schemas.microsoft.com/office/drawing/2016/5/12/chartex" xmlns:cx7="http://schemas.microsoft.com/office/drawing/2016/5/13/chartex" xmlns:cx8="http://schemas.microsoft.com/office/drawing/2016/5/14/chartex" xmlns:mc="http://schemas.openxmlformats.org/markup-compatibility/2006" xmlns:aink="http://schemas.microsoft.com/office/drawing/2016/ink" xmlns:am3d="http://schemas.microsoft.com/office/drawing/2017/model3d" xmlns:o="urn:schemas-microsoft-com:office:office" xmlns:oel="http://schemas.microsoft.com/office/2019/extlst" xmlns:r="http://schemas.openxmlformats.org/officeDocument/2006/relationships" xmlns:m="http://schemas.openxmlformats.org/officeDocument/2006/math" xmlns:v="urn:schemas-microsoft-com:vml" xmlns:wp14="http://schemas.microsoft.com/office/word/2010/wordprocessingDrawing" xmlns:wp="http://schemas.openxmlformats.org/drawingml/2006/wordprocessingDrawing" xmlns:w10="urn:schemas-microsoft-com:office:word" xmlns:w="http://schemas.openxmlformats.org/wordprocessingml/2006/main" xmlns:w14="http://schemas.microsoft.com/office/word/2010/wordml" xmlns:w15="http://schemas.microsoft.com/office/word/2012/wordml" xmlns:w16cex="http://schemas.microsoft.com/office/word/2018/wordml/cex" xmlns:w16cid="http://schemas.microsoft.com/office/word/2016/wordml/cid" xmlns:w16="http://schemas.microsoft.com/office/word/2018/wordml" xmlns:w16du="http://schemas.microsoft.com/office/word/2023/wordml/word16du" xmlns:w16sdtdh="http://schemas.microsoft.com/office/word/2020/wordml/sdtdatahash" xmlns:w16se="http://schemas.microsoft.com/office/word/2015/wordml/symex" xmlns:wpg="http://schemas.microsoft.com/office/word/2010/wordprocessingGroup" xmlns:wpi="http://schemas.microsoft.com/office/word/2010/wordprocessingInk" xmlns:wne="http://schemas.microsoft.com/office/word/2006/wordml" xmlns:wps="http://schemas.microsoft.com/office/word/2010/wordprocessingShape" mc:Ignorable="w14 w15 w16se w16cid w16 w16cex w16sdtdh wp14">
   <w:body>
+    <w:sdt>
+      <w:sdtPr>
+        <w:id w:val="-1227916036"/>
+        <w:docPartObj>
+          <w:docPartGallery w:val="Cover Pages"/>
+          <w:docPartUnique/>
+        </w:docPartObj>
+      </w:sdtPr>
+      <w:sdtEndPr>
+        <w:rPr>
+          <w:b/>
+          <w:bCs/>
+          <w:sz w:val="24"/>
+          <w:szCs w:val="24"/>
+        </w:rPr>
+      </w:sdtEndPr>
+      <w:sdtContent>
+        <w:p>
+          <w:r>
+            <w:rPr>
+              <w:noProof/>
+            </w:rPr>
+            <mc:AlternateContent>
+              <mc:Choice Requires="wps">
+                <w:drawing>
+                  <wp:anchor distT="0" distB="0" distL="114300" distR="114300" simplePos="0" relativeHeight="251660288" behindDoc="0" locked="0" layoutInCell="1" allowOverlap="1" wp14:anchorId="0CEB8504" wp14:editId="425A9A7B">
+                    <wp:simplePos x="0" y="0"/>
+                    <mc:AlternateContent>
+                      <mc:Choice Requires="wp14">
+                        <wp:positionH relativeFrom="page">
+                          <wp14:pctPosHOffset>2000</wp14:pctPosHOffset>
+                        </wp:positionH>
+                      </mc:Choice>
+                      <mc:Fallback>
+                        <wp:positionH relativeFrom="page">
+                          <wp:posOffset>151130</wp:posOffset>
+                        </wp:positionH>
+                      </mc:Fallback>
+                    </mc:AlternateContent>
+                    <mc:AlternateContent>
+                      <mc:Choice Requires="wp14">
+                        <wp:positionV relativeFrom="page">
+                          <wp14:pctPosVOffset>2000</wp14:pctPosVOffset>
+                        </wp:positionV>
+                      </mc:Choice>
+                      <mc:Fallback>
+                        <wp:positionV relativeFrom="page">
+                          <wp:posOffset>213360</wp:posOffset>
+                        </wp:positionV>
+                      </mc:Fallback>
+                    </mc:AlternateContent>
+                    <wp:extent cx="5363210" cy="9653270"/>
+                    <wp:effectExtent l="0" t="0" r="8890" b="2540"/>
+                    <wp:wrapNone/>
+                    <wp:docPr id="471" name="Rectángulo 16"/>
+                    <wp:cNvGraphicFramePr>
+                      <a:graphicFrameLocks xmlns:a="http://schemas.openxmlformats.org/drawingml/2006/main"/>
+                    </wp:cNvGraphicFramePr>
+                    <a:graphic xmlns:a="http://schemas.openxmlformats.org/drawingml/2006/main">
+                      <a:graphicData uri="http://schemas.microsoft.com/office/word/2010/wordprocessingShape">
+                        <wps:wsp>
+                          <wps:cNvSpPr>
+                            <a:spLocks/>
+                          </wps:cNvSpPr>
+                          <wps:spPr bwMode="auto">
+                            <a:xfrm>
+                              <a:off x="0" y="0"/>
+                              <a:ext cx="5363210" cy="9653270"/>
+                            </a:xfrm>
+                            <a:prstGeom prst="rect">
+                              <a:avLst/>
+                            </a:prstGeom>
+                            <a:solidFill>
+                              <a:schemeClr val="accent1"/>
+                            </a:solidFill>
+                            <a:ln>
+                              <a:noFill/>
+                            </a:ln>
+                          </wps:spPr>
+                          <wps:txbx>
+                            <w:txbxContent>
+                              <w:sdt>
+                                <w:sdtPr>
+                                  <w:rPr>
+                                    <w:caps/>
+                                    <w:color w:val="FFFFFF" w:themeColor="background1"/>
+                                    <w:sz w:val="80"/>
+                                    <w:szCs w:val="80"/>
+                                  </w:rPr>
+                                  <w:alias w:val="Título"/>
+                                  <w:id w:val="-1275550102"/>
+                                  <w:dataBinding w:prefixMappings="xmlns:ns0='http://schemas.openxmlformats.org/package/2006/metadata/core-properties' xmlns:ns1='http://purl.org/dc/elements/1.1/'" w:xpath="/ns0:coreProperties[1]/ns1:title[1]" w:storeItemID="{6C3C8BC8-F283-45AE-878A-BAB7291924A1}"/>
+                                  <w:text/>
+                                </w:sdtPr>
+                                <w:sdtContent>
+                                  <w:p>
+                                    <w:pPr>
+                                      <w:pStyle w:val="Ttulo"/>
+                                      <w:jc w:val="right"/>
+                                      <w:rPr>
+                                        <w:caps/>
+                                        <w:color w:val="FFFFFF" w:themeColor="background1"/>
+                                        <w:sz w:val="80"/>
+                                        <w:szCs w:val="80"/>
+                                      </w:rPr>
+                                    </w:pPr>
+                                    <w:r>
+                                      <w:rPr>
+                                        <w:caps/>
+                                        <w:color w:val="FFFFFF" w:themeColor="background1"/>
+                                        <w:sz w:val="80"/>
+                                        <w:szCs w:val="80"/>
+                                      </w:rPr>
+                                      <w:t>Proyecto N°1</w:t>
+                                    </w:r>
+                                  </w:p>
+                                </w:sdtContent>
+                              </w:sdt>
+                              <w:p>
+                                <w:pPr>
+                                  <w:spacing w:before="240"/>
+                                  <w:ind w:left="720"/>
+                                  <w:jc w:val="right"/>
+                                  <w:rPr>
+                                    <w:color w:val="FFFFFF" w:themeColor="background1"/>
+                                  </w:rPr>
+                                </w:pPr>
+                              </w:p>
+                              <w:sdt>
+                                <w:sdtPr>
+                                  <w:rPr>
+                                    <w:color w:val="FFFFFF" w:themeColor="background1"/>
+                                    <w:sz w:val="24"/>
+                                    <w:szCs w:val="24"/>
+                                  </w:rPr>
+                                  <w:alias w:val="Descripción breve"/>
+                                  <w:id w:val="-1812170092"/>
+                                  <w:dataBinding w:prefixMappings="xmlns:ns0='http://schemas.microsoft.com/office/2006/coverPageProps'" w:xpath="/ns0:CoverPageProperties[1]/ns0:Abstract[1]" w:storeItemID="{55AF091B-3C7A-41E3-B477-F2FDAA23CFDA}"/>
+                                  <w:text/>
+                                </w:sdtPr>
+                                <w:sdtContent>
+                                  <w:p>
+                                    <w:pPr>
+                                      <w:spacing w:before="240"/>
+                                      <w:ind w:left="1008"/>
+                                      <w:jc w:val="right"/>
+                                      <w:rPr>
+                                        <w:color w:val="FFFFFF" w:themeColor="background1"/>
+                                        <w:sz w:val="24"/>
+                                        <w:szCs w:val="24"/>
+                                      </w:rPr>
+                                    </w:pPr>
+                                    <w:r>
+                                      <w:rPr>
+                                        <w:color w:val="FFFFFF" w:themeColor="background1"/>
+                                        <w:sz w:val="24"/>
+                                        <w:szCs w:val="24"/>
+                                      </w:rPr>
+                                      <w:t>Implementaci</w:t>
+                                    </w:r>
+                                    <w:r>
+                                      <w:rPr>
+                                        <w:color w:val="FFFFFF" w:themeColor="background1"/>
+                                        <w:sz w:val="24"/>
+                                        <w:szCs w:val="24"/>
+                                      </w:rPr>
+                                      <w:t>ó</w:t>
+                                    </w:r>
+                                    <w:r>
+                                      <w:rPr>
+                                        <w:color w:val="FFFFFF" w:themeColor="background1"/>
+                                        <w:sz w:val="24"/>
+                                        <w:szCs w:val="24"/>
+                                      </w:rPr>
+                                      <w:t>n del diagrama l</w:t>
+                                    </w:r>
+                                    <w:r>
+                                      <w:rPr>
+                                        <w:color w:val="FFFFFF" w:themeColor="background1"/>
+                                        <w:sz w:val="24"/>
+                                        <w:szCs w:val="24"/>
+                                      </w:rPr>
+                                      <w:t>ó</w:t>
+                                    </w:r>
+                                    <w:r>
+                                      <w:rPr>
+                                        <w:color w:val="FFFFFF" w:themeColor="background1"/>
+                                        <w:sz w:val="24"/>
+                                        <w:szCs w:val="24"/>
+                                      </w:rPr>
+                                      <w:t>gico de un circuito controlador - TEMA B</w:t>
+                                    </w:r>
+                                    <w:r>
+                                      <w:rPr>
+                                        <w:color w:val="FFFFFF" w:themeColor="background1"/>
+                                        <w:sz w:val="24"/>
+                                        <w:szCs w:val="24"/>
+                                      </w:rPr>
+                                      <w:t xml:space="preserve"> </w:t>
+                                    </w:r>
+                                  </w:p>
+                                </w:sdtContent>
+                              </w:sdt>
+                            </w:txbxContent>
+                          </wps:txbx>
+                          <wps:bodyPr rot="0" vert="horz" wrap="square" lIns="274320" tIns="914400" rIns="274320" bIns="45720" anchor="ctr" anchorCtr="0" upright="1">
+                            <a:noAutofit/>
+                          </wps:bodyPr>
+                        </wps:wsp>
+                      </a:graphicData>
+                    </a:graphic>
+                    <wp14:sizeRelH relativeFrom="page">
+                      <wp14:pctWidth>69000</wp14:pctWidth>
+                    </wp14:sizeRelH>
+                    <wp14:sizeRelV relativeFrom="page">
+                      <wp14:pctHeight>96000</wp14:pctHeight>
+                    </wp14:sizeRelV>
+                  </wp:anchor>
+                </w:drawing>
+              </mc:Choice>
+              <mc:Fallback>
+                <w:pict>
+                  <v:rect w14:anchorId="0CEB8504" id="Rectángulo 16" o:spid="_x0000_s1026" style="position:absolute;margin-left:0;margin-top:0;width:422.3pt;height:760.1pt;z-index:251660288;visibility:visible;mso-wrap-style:square;mso-width-percent:690;mso-height-percent:960;mso-left-percent:20;mso-top-percent:20;mso-wrap-distance-left:9pt;mso-wrap-distance-top:0;mso-wrap-distance-right:9pt;mso-wrap-distance-bottom:0;mso-position-horizontal-relative:page;mso-position-vertical-relative:page;mso-width-percent:690;mso-height-percent:960;mso-left-percent:20;mso-top-percent:20;mso-width-relative:page;mso-height-relative:page;v-text-anchor:middle" o:gfxdata="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" fillcolor="#4f81bd [3204]" stroked="f">
+                    <v:textbox inset="21.6pt,1in,21.6pt">
+                      <w:txbxContent>
+                        <w:sdt>
+                          <w:sdtPr>
+                            <w:rPr>
+                              <w:caps/>
+                              <w:color w:val="FFFFFF" w:themeColor="background1"/>
+                              <w:sz w:val="80"/>
+                              <w:szCs w:val="80"/>
+                            </w:rPr>
+                            <w:alias w:val="Título"/>
+                            <w:id w:val="-1275550102"/>
+                            <w:dataBinding w:prefixMappings="xmlns:ns0='http://schemas.openxmlformats.org/package/2006/metadata/core-properties' xmlns:ns1='http://purl.org/dc/elements/1.1/'" w:xpath="/ns0:coreProperties[1]/ns1:title[1]" w:storeItemID="{6C3C8BC8-F283-45AE-878A-BAB7291924A1}"/>
+                            <w:text/>
+                          </w:sdtPr>
+                          <w:sdtContent>
+                            <w:p>
+                              <w:pPr>
+                                <w:pStyle w:val="Ttulo"/>
+                                <w:jc w:val="right"/>
+                                <w:rPr>
+                                  <w:caps/>
+                                  <w:color w:val="FFFFFF" w:themeColor="background1"/>
+                                  <w:sz w:val="80"/>
+                                  <w:szCs w:val="80"/>
+                                </w:rPr>
+                              </w:pPr>
+                              <w:r>
+                                <w:rPr>
+                                  <w:caps/>
+                                  <w:color w:val="FFFFFF" w:themeColor="background1"/>
+                                  <w:sz w:val="80"/>
+                                  <w:szCs w:val="80"/>
+                                </w:rPr>
+                                <w:t>Proyecto N°1</w:t>
+                              </w:r>
+                            </w:p>
+                          </w:sdtContent>
+                        </w:sdt>
+                        <w:p>
+                          <w:pPr>
+                            <w:spacing w:before="240"/>
+                            <w:ind w:left="720"/>
+                            <w:jc w:val="right"/>
+                            <w:rPr>
+                              <w:color w:val="FFFFFF" w:themeColor="background1"/>
+                            </w:rPr>
+                          </w:pPr>
+                        </w:p>
+                        <w:sdt>
+                          <w:sdtPr>
+                            <w:rPr>
+                              <w:color w:val="FFFFFF" w:themeColor="background1"/>
+                              <w:sz w:val="24"/>
+                              <w:szCs w:val="24"/>
+                            </w:rPr>
+                            <w:alias w:val="Descripción breve"/>
+                            <w:id w:val="-1812170092"/>
+                            <w:dataBinding w:prefixMappings="xmlns:ns0='http://schemas.microsoft.com/office/2006/coverPageProps'" w:xpath="/ns0:CoverPageProperties[1]/ns0:Abstract[1]" w:storeItemID="{55AF091B-3C7A-41E3-B477-F2FDAA23CFDA}"/>
+                            <w:text/>
+                          </w:sdtPr>
+                          <w:sdtContent>
+                            <w:p>
+                              <w:pPr>
+                                <w:spacing w:before="240"/>
+                                <w:ind w:left="1008"/>
+                                <w:jc w:val="right"/>
+                                <w:rPr>
+                                  <w:color w:val="FFFFFF" w:themeColor="background1"/>
+                                  <w:sz w:val="24"/>
+                                  <w:szCs w:val="24"/>
+                                </w:rPr>
+                              </w:pPr>
+                              <w:r>
+                                <w:rPr>
+                                  <w:color w:val="FFFFFF" w:themeColor="background1"/>
+                                  <w:sz w:val="24"/>
+                                  <w:szCs w:val="24"/>
+                                </w:rPr>
+                                <w:t>Implementaci</w:t>
+                              </w:r>
+                              <w:r>
+                                <w:rPr>
+                                  <w:color w:val="FFFFFF" w:themeColor="background1"/>
+                                  <w:sz w:val="24"/>
+                                  <w:szCs w:val="24"/>
+                                </w:rPr>
+                                <w:t>ó</w:t>
+                              </w:r>
+                              <w:r>
+                                <w:rPr>
+                                  <w:color w:val="FFFFFF" w:themeColor="background1"/>
+                                  <w:sz w:val="24"/>
+                                  <w:szCs w:val="24"/>
+                                </w:rPr>
+                                <w:t>n del diagrama l</w:t>
+                              </w:r>
+                              <w:r>
+                                <w:rPr>
+                                  <w:color w:val="FFFFFF" w:themeColor="background1"/>
+                                  <w:sz w:val="24"/>
+                                  <w:szCs w:val="24"/>
+                                </w:rPr>
+                                <w:t>ó</w:t>
+                              </w:r>
+                              <w:r>
+                                <w:rPr>
+                                  <w:color w:val="FFFFFF" w:themeColor="background1"/>
+                                  <w:sz w:val="24"/>
+                                  <w:szCs w:val="24"/>
+                                </w:rPr>
+                                <w:t>gico de un circuito controlador - TEMA B</w:t>
+                              </w:r>
+                              <w:r>
+                                <w:rPr>
+                                  <w:color w:val="FFFFFF" w:themeColor="background1"/>
+                                  <w:sz w:val="24"/>
+                                  <w:szCs w:val="24"/>
+                                </w:rPr>
+                                <w:t xml:space="preserve"> </w:t>
+                              </w:r>
+                            </w:p>
+                          </w:sdtContent>
+                        </w:sdt>
+                      </w:txbxContent>
+                    </v:textbox>
+                    <w10:wrap anchorx="page" anchory="page"/>
+                  </v:rect>
+                </w:pict>
+              </mc:Fallback>
+            </mc:AlternateContent>
+          </w:r>
+          <w:r>
+            <w:rPr>
+              <w:noProof/>
+            </w:rPr>
+            <mc:AlternateContent>
+              <mc:Choice Requires="wps">
+                <w:drawing>
+                  <wp:anchor distT="0" distB="0" distL="114300" distR="114300" simplePos="0" relativeHeight="251661312" behindDoc="0" locked="0" layoutInCell="1" allowOverlap="1" wp14:anchorId="28E54B15" wp14:editId="7F7E3BC4">
+                    <wp:simplePos x="0" y="0"/>
+                    <mc:AlternateContent>
+                      <mc:Choice Requires="wp14">
+                        <wp:positionH relativeFrom="page">
+                          <wp14:pctPosHOffset>73000</wp14:pctPosHOffset>
+                        </wp:positionH>
+                      </mc:Choice>
+                      <mc:Fallback>
+                        <wp:positionH relativeFrom="page">
+                          <wp:posOffset>5520055</wp:posOffset>
+                        </wp:positionH>
+                      </mc:Fallback>
+                    </mc:AlternateContent>
+                    <wp:positionV relativeFrom="page">
+                      <wp:align>center</wp:align>
+                    </wp:positionV>
+                    <wp:extent cx="1880870" cy="9655810"/>
+                    <wp:effectExtent l="0" t="0" r="5080" b="2540"/>
+                    <wp:wrapNone/>
+                    <wp:docPr id="472" name="Rectángulo 472"/>
+                    <wp:cNvGraphicFramePr>
+                      <a:graphicFrameLocks xmlns:a="http://schemas.openxmlformats.org/drawingml/2006/main"/>
+                    </wp:cNvGraphicFramePr>
+                    <a:graphic xmlns:a="http://schemas.openxmlformats.org/drawingml/2006/main">
+                      <a:graphicData uri="http://schemas.microsoft.com/office/word/2010/wordprocessingShape">
+                        <wps:wsp>
+                          <wps:cNvSpPr>
+                            <a:spLocks/>
+                          </wps:cNvSpPr>
+                          <wps:spPr>
+                            <a:xfrm>
+                              <a:off x="0" y="0"/>
+                              <a:ext cx="1880870" cy="9655810"/>
+                            </a:xfrm>
+                            <a:prstGeom prst="rect">
+                              <a:avLst/>
+                            </a:prstGeom>
+                            <a:solidFill>
+                              <a:schemeClr val="tx2"/>
+                            </a:solidFill>
+                            <a:ln>
+                              <a:noFill/>
+                            </a:ln>
+                          </wps:spPr>
+                          <wps:style>
+                            <a:lnRef idx="2">
+                              <a:schemeClr val="accent1">
+                                <a:shade val="50000"/>
+                              </a:schemeClr>
+                            </a:lnRef>
+                            <a:fillRef idx="1">
+                              <a:schemeClr val="accent1"/>
+                            </a:fillRef>
+                            <a:effectRef idx="0">
+                              <a:schemeClr val="accent1"/>
+                            </a:effectRef>
+                            <a:fontRef idx="minor">
+                              <a:schemeClr val="lt1"/>
+                            </a:fontRef>
+                          </wps:style>
+                          <wps:txbx>
+                            <w:txbxContent>
+                              <w:sdt>
+                                <w:sdtPr>
+                                  <w:rPr>
+                                    <w:color w:val="EEECE1" w:themeColor="background2"/>
+                                  </w:rPr>
+                                  <w:alias w:val="Subtítulo"/>
+                                  <w:id w:val="-505288762"/>
+                                  <w:dataBinding w:prefixMappings="xmlns:ns0='http://schemas.openxmlformats.org/package/2006/metadata/core-properties' xmlns:ns1='http://purl.org/dc/elements/1.1/'" w:xpath="/ns0:coreProperties[1]/ns1:subject[1]" w:storeItemID="{6C3C8BC8-F283-45AE-878A-BAB7291924A1}"/>
+                                  <w:text/>
+                                </w:sdtPr>
+                                <w:sdtContent>
+                                  <w:p>
+                                    <w:pPr>
+                                      <w:pStyle w:val="Subttulo"/>
+                                      <w:rPr>
+                                        <w:color w:val="EEECE1" w:themeColor="background2"/>
+                                      </w:rPr>
+                                    </w:pPr>
+                                    <w:r>
+                                      <w:rPr>
+                                        <w:color w:val="EEECE1" w:themeColor="background2"/>
+                                      </w:rPr>
+                                      <w:t>Arquitectura de Computadoras</w:t>
+                                    </w:r>
+                                  </w:p>
+                                </w:sdtContent>
+                              </w:sdt>
+                              <w:p/>
+                            </w:txbxContent>
+                          </wps:txbx>
+                          <wps:bodyPr rot="0" spcFirstLastPara="0" vertOverflow="overflow" horzOverflow="overflow" vert="horz" wrap="square" lIns="182880" tIns="45720" rIns="182880" bIns="45720" numCol="1" spcCol="0" rtlCol="0" fromWordArt="0" anchor="ctr" anchorCtr="0" forceAA="0" compatLnSpc="1">
+                            <a:prstTxWarp prst="textNoShape">
+                              <a:avLst/>
+                            </a:prstTxWarp>
+                            <a:noAutofit/>
+                          </wps:bodyPr>
+                        </wps:wsp>
+                      </a:graphicData>
+                    </a:graphic>
+                    <wp14:sizeRelH relativeFrom="page">
+                      <wp14:pctWidth>24200</wp14:pctWidth>
+                    </wp14:sizeRelH>
+                    <wp14:sizeRelV relativeFrom="page">
+                      <wp14:pctHeight>96000</wp14:pctHeight>
+                    </wp14:sizeRelV>
+                  </wp:anchor>
+                </w:drawing>
+              </mc:Choice>
+              <mc:Fallback>
+                <w:pict>
+                  <v:rect w14:anchorId="28E54B15" id="Rectángulo 472" o:spid="_x0000_s1027" style="position:absolute;margin-left:0;margin-top:0;width:148.1pt;height:760.3pt;z-index:251661312;visibility:visible;mso-wrap-style:square;mso-width-percent:242;mso-height-percent:960;mso-left-percent:730;mso-wrap-distance-left:9pt;mso-wrap-distance-top:0;mso-wrap-distance-right:9pt;mso-wrap-distance-bottom:0;mso-position-horizontal-relative:page;mso-position-vertical:center;mso-position-vertical-relative:page;mso-width-percent:242;mso-height-percent:960;mso-left-percent:730;mso-width-relative:page;mso-height-relative:page;v-text-anchor:middle" o:gfxdata="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" fillcolor="#1f497d [3215]" stroked="f" strokeweight="2pt">
+                    <v:textbox inset="14.4pt,,14.4pt">
+                      <w:txbxContent>
+                        <w:sdt>
+                          <w:sdtPr>
+                            <w:rPr>
+                              <w:color w:val="EEECE1" w:themeColor="background2"/>
+                            </w:rPr>
+                            <w:alias w:val="Subtítulo"/>
+                            <w:id w:val="-505288762"/>
+                            <w:dataBinding w:prefixMappings="xmlns:ns0='http://schemas.openxmlformats.org/package/2006/metadata/core-properties' xmlns:ns1='http://purl.org/dc/elements/1.1/'" w:xpath="/ns0:coreProperties[1]/ns1:subject[1]" w:storeItemID="{6C3C8BC8-F283-45AE-878A-BAB7291924A1}"/>
+                            <w:text/>
+                          </w:sdtPr>
+                          <w:sdtContent>
+                            <w:p>
+                              <w:pPr>
+                                <w:pStyle w:val="Subttulo"/>
+                                <w:rPr>
+                                  <w:color w:val="EEECE1" w:themeColor="background2"/>
+                                </w:rPr>
+                              </w:pPr>
+                              <w:r>
+                                <w:rPr>
+                                  <w:color w:val="EEECE1" w:themeColor="background2"/>
+                                </w:rPr>
+                                <w:t>Arquitectura de Computadoras</w:t>
+                              </w:r>
+                            </w:p>
+                          </w:sdtContent>
+                        </w:sdt>
+                        <w:p/>
+                      </w:txbxContent>
+                    </v:textbox>
+                    <w10:wrap anchorx="page" anchory="page"/>
+                  </v:rect>
+                </w:pict>
+              </mc:Fallback>
+            </mc:AlternateContent>
+          </w:r>
+        </w:p>
+        <w:p/>
+        <w:p>
+          <w:pPr>
+            <w:rPr>
+              <w:b/>
+              <w:bCs/>
+              <w:sz w:val="24"/>
+              <w:szCs w:val="24"/>
+            </w:rPr>
+          </w:pPr>
+          <w:r>
+            <w:rPr>
+              <w:b/>
+              <w:bCs/>
+              <w:sz w:val="24"/>
+              <w:szCs w:val="24"/>
+            </w:rPr>
+            <w:br w:type="page"/>
+          </w:r>
+        </w:p>
+      </w:sdtContent>
+    </w:sdt>
     <w:p>
       <w:pPr>
         <w:jc w:val="center"/>
@@ -15,6 +552,7 @@
           <w:sz w:val="32"/>
           <w:szCs w:val="32"/>
         </w:rPr>
+        <w:lastRenderedPageBreak/>
         <w:t xml:space="preserve">Informe del Proyecto </w:t>
       </w:r>
     </w:p>
@@ -88,7 +626,39 @@
         <w:t xml:space="preserve"> desde el 256 al 262</w:t>
       </w:r>
       <w:r>
-        <w:t xml:space="preserve">. </w:t>
+        <w:t>.</w:t>
+      </w:r>
+    </w:p>
+    <w:p>
+      <w:pPr>
+        <w:jc w:val="both"/>
+      </w:pPr>
+    </w:p>
+    <w:p>
+      <w:pPr>
+        <w:jc w:val="both"/>
+      </w:pPr>
+      <w:r>
+        <w:t xml:space="preserve">El circuito fue implementado en la versión </w:t>
+      </w:r>
+      <w:proofErr w:type="spellStart"/>
+      <w:r>
+        <w:t>Logisim</w:t>
+      </w:r>
+      <w:proofErr w:type="spellEnd"/>
+      <w:r>
+        <w:t xml:space="preserve"> </w:t>
+      </w:r>
+      <w:proofErr w:type="spellStart"/>
+      <w:r>
+        <w:t>Evolution</w:t>
+      </w:r>
+      <w:proofErr w:type="spellEnd"/>
+      <w:r>
+        <w:t xml:space="preserve"> 3.8.0</w:t>
+      </w:r>
+      <w:r>
+        <w:t xml:space="preserve"> </w:t>
       </w:r>
     </w:p>
     <w:p>
@@ -3349,7 +3919,6 @@
         <w:jc w:val="both"/>
       </w:pPr>
       <w:r>
-        <w:lastRenderedPageBreak/>
         <w:t>Premisas del proyecto:</w:t>
       </w:r>
     </w:p>
@@ -3539,10 +4108,16 @@
         <w:t xml:space="preserve">especiales </w:t>
       </w:r>
       <w:r>
-        <w:t xml:space="preserve">que debe realizar el circuito, los cuáles van a ser activados cuando se active la entrada “Load” del contador. La ROM codifica dichos saltos en hexadecimal, utilizando la convención adoptada de codificación de 3 bits </w:t>
-      </w:r>
-      <w:r>
-        <w:t>y agregando el bit más significativo del contador, esto es para distinguir el primer salto del contador al 256 y poder iniciar el circuito.</w:t>
+        <w:t xml:space="preserve">que debe realizar el circuito, los cuáles van a ser activados cuando se active la entrada “Load” del contador. La ROM codifica dichos saltos en hexadecimal, </w:t>
+      </w:r>
+      <w:r>
+        <w:t xml:space="preserve">tomando como entrada 4 bits, el primer bit representa el más significativo del contador y es utilizado para distinguir cuándo el contador se encuentra en 0 y es necesario realizar el salto al estado inicial 256. Los 3 bits restantes respetan la convención adoptada de codificación para </w:t>
+      </w:r>
+      <w:r>
+        <w:t>cargar el estado al que debe</w:t>
+      </w:r>
+      <w:r>
+        <w:t xml:space="preserve"> saltar el contador.</w:t>
       </w:r>
     </w:p>
     <w:p>
@@ -3557,6 +4132,11 @@
       <w:r>
         <w:t>MUX: es utilizado para activar la entrada “Load” del contador cuándo el circuito entra en Modo Alternativo. Mientras que la ROM codifica el estado al cuál se va a realizar el salto, el MUX determina cuándo se va a realizar.</w:t>
       </w:r>
+    </w:p>
+    <w:p>
+      <w:pPr>
+        <w:jc w:val="both"/>
+      </w:pPr>
     </w:p>
     <w:p>
       <w:r>
@@ -3565,7 +4145,7 @@
         </w:rPr>
         <w:lastRenderedPageBreak/>
         <w:drawing>
-          <wp:anchor distT="0" distB="0" distL="114300" distR="114300" simplePos="0" relativeHeight="251658240" behindDoc="1" locked="0" layoutInCell="1" allowOverlap="1" wp14:anchorId="698636B7" wp14:editId="306FD981">
+          <wp:anchor distT="0" distB="0" distL="114300" distR="114300" simplePos="0" relativeHeight="251658240" behindDoc="1" locked="0" layoutInCell="1" allowOverlap="1" wp14:anchorId="698636B7" wp14:editId="1F7EA024">
             <wp:simplePos x="0" y="0"/>
             <wp:positionH relativeFrom="margin">
               <wp:posOffset>1495425</wp:posOffset>
@@ -3598,7 +4178,7 @@
                     </pic:cNvPicPr>
                   </pic:nvPicPr>
                   <pic:blipFill>
-                    <a:blip r:embed="rId7">
+                    <a:blip r:embed="rId8">
                       <a:extLst>
                         <a:ext uri="{28A0092B-C50C-407E-A947-70E740481C1C}">
                           <a14:useLocalDpi xmlns:a14="http://schemas.microsoft.com/office/drawing/2010/main" val="0"/>
@@ -3613,7 +4193,7 @@
                   <pic:spPr bwMode="auto">
                     <a:xfrm>
                       <a:off x="0" y="0"/>
-                      <a:ext cx="3757250" cy="2720675"/>
+                      <a:ext cx="3752850" cy="2717489"/>
                     </a:xfrm>
                     <a:prstGeom prst="rect">
                       <a:avLst/>
@@ -3642,20 +4222,62 @@
       </w:r>
     </w:p>
     <w:p/>
+    <w:p/>
+    <w:p/>
+    <w:p/>
+    <w:p/>
+    <w:p/>
+    <w:p/>
+    <w:p/>
+    <w:p/>
+    <w:p/>
+    <w:p/>
+    <w:p/>
+    <w:p/>
+    <w:p/>
+    <w:p/>
+    <w:p>
+      <w:pPr>
+        <w:jc w:val="both"/>
+        <w:rPr>
+          <w:b/>
+          <w:bCs/>
+        </w:rPr>
+      </w:pPr>
+      <w:r>
+        <w:rPr>
+          <w:b/>
+          <w:bCs/>
+        </w:rPr>
+        <w:t>Conclusión:</w:t>
+      </w:r>
+    </w:p>
+    <w:p>
+      <w:pPr>
+        <w:jc w:val="both"/>
+      </w:pPr>
+      <w:r>
+        <w:t xml:space="preserve">El proyecto fue de utilidad para comprender más a fondo el funcionamiento de un contador, aplicándolo particularmente a este controlador de estados. Además, pudimos combinarlo con otros circuitos, como la ROM y el MUX para que estos trabajen en conjunto y en sincronía, mediante el uso de un reloj. </w:t>
+      </w:r>
+    </w:p>
+    <w:p/>
+    <w:p/>
     <w:sectPr>
-      <w:headerReference w:type="default" r:id="rId8"/>
-      <w:footerReference w:type="default" r:id="rId9"/>
+      <w:headerReference w:type="default" r:id="rId9"/>
+      <w:footerReference w:type="default" r:id="rId10"/>
       <w:pgSz w:w="11909" w:h="16834"/>
       <w:pgMar w:top="1440" w:right="1440" w:bottom="1440" w:left="1440" w:header="720" w:footer="720" w:gutter="0"/>
-      <w:pgNumType w:start="1"/>
+      <w:pgNumType w:start="0"/>
       <w:cols w:space="720"/>
+      <w:titlePg/>
+      <w:docGrid w:linePitch="299"/>
     </w:sectPr>
   </w:body>
 </w:document>
 </file>
 
 <file path=word/endnotes.xml><?xml version="1.0" encoding="utf-8"?>
-<w:endnotes xmlns:wpc="http://schemas.microsoft.com/office/word/2010/wordprocessingCanvas" xmlns:cx="http://schemas.microsoft.com/office/drawing/2014/chartex" xmlns:cx1="http://schemas.microsoft.com/office/drawing/2015/9/8/chartex" xmlns:cx2="http://schemas.microsoft.com/office/drawing/2015/10/21/chartex" xmlns:cx3="http://schemas.microsoft.com/office/drawing/2016/5/9/chartex" xmlns:cx4="http://schemas.microsoft.com/office/drawing/2016/5/10/chartex" xmlns:cx5="http://schemas.microsoft.com/office/drawing/2016/5/11/chartex" xmlns:cx6="http://schemas.microsoft.com/office/drawing/2016/5/12/chartex" xmlns:cx7="http://schemas.microsoft.com/office/drawing/2016/5/13/chartex" xmlns:cx8="http://schemas.microsoft.com/office/drawing/2016/5/14/chartex" xmlns:mc="http://schemas.openxmlformats.org/markup-compatibility/2006" xmlns:aink="http://schemas.microsoft.com/office/drawing/2016/ink" xmlns:am3d="http://schemas.microsoft.com/office/drawing/2017/model3d" xmlns:o="urn:schemas-microsoft-com:office:office" xmlns:oel="http://schemas.microsoft.com/office/2019/extlst" xmlns:r="http://schemas.openxmlformats.org/officeDocument/2006/relationships" xmlns:m="http://schemas.openxmlformats.org/officeDocument/2006/math" xmlns:v="urn:schemas-microsoft-com:vml" xmlns:wp14="http://schemas.microsoft.com/office/word/2010/wordprocessingDrawing" xmlns:wp="http://schemas.openxmlformats.org/drawingml/2006/wordprocessingDrawing" xmlns:w10="urn:schemas-microsoft-com:office:word" xmlns:w="http://schemas.openxmlformats.org/wordprocessingml/2006/main" xmlns:w14="http://schemas.microsoft.com/office/word/2010/wordml" xmlns:w15="http://schemas.microsoft.com/office/word/2012/wordml" xmlns:w16cex="http://schemas.microsoft.com/office/word/2018/wordml/cex" xmlns:w16cid="http://schemas.microsoft.com/office/word/2016/wordml/cid" xmlns:w16="http://schemas.microsoft.com/office/word/2018/wordml" xmlns:w16sdtdh="http://schemas.microsoft.com/office/word/2020/wordml/sdtdatahash" xmlns:w16se="http://schemas.microsoft.com/office/word/2015/wordml/symex" xmlns:wpg="http://schemas.microsoft.com/office/word/2010/wordprocessingGroup" xmlns:wpi="http://schemas.microsoft.com/office/word/2010/wordprocessingInk" xmlns:wne="http://schemas.microsoft.com/office/word/2006/wordml" xmlns:wps="http://schemas.microsoft.com/office/word/2010/wordprocessingShape" mc:Ignorable="w14 w15 w16se w16cid w16 w16cex w16sdtdh wp14">
+<w:endnotes xmlns:wpc="http://schemas.microsoft.com/office/word/2010/wordprocessingCanvas" xmlns:cx="http://schemas.microsoft.com/office/drawing/2014/chartex" xmlns:cx1="http://schemas.microsoft.com/office/drawing/2015/9/8/chartex" xmlns:cx2="http://schemas.microsoft.com/office/drawing/2015/10/21/chartex" xmlns:cx3="http://schemas.microsoft.com/office/drawing/2016/5/9/chartex" xmlns:cx4="http://schemas.microsoft.com/office/drawing/2016/5/10/chartex" xmlns:cx5="http://schemas.microsoft.com/office/drawing/2016/5/11/chartex" xmlns:cx6="http://schemas.microsoft.com/office/drawing/2016/5/12/chartex" xmlns:cx7="http://schemas.microsoft.com/office/drawing/2016/5/13/chartex" xmlns:cx8="http://schemas.microsoft.com/office/drawing/2016/5/14/chartex" xmlns:mc="http://schemas.openxmlformats.org/markup-compatibility/2006" xmlns:aink="http://schemas.microsoft.com/office/drawing/2016/ink" xmlns:am3d="http://schemas.microsoft.com/office/drawing/2017/model3d" xmlns:o="urn:schemas-microsoft-com:office:office" xmlns:oel="http://schemas.microsoft.com/office/2019/extlst" xmlns:r="http://schemas.openxmlformats.org/officeDocument/2006/relationships" xmlns:m="http://schemas.openxmlformats.org/officeDocument/2006/math" xmlns:v="urn:schemas-microsoft-com:vml" xmlns:wp14="http://schemas.microsoft.com/office/word/2010/wordprocessingDrawing" xmlns:wp="http://schemas.openxmlformats.org/drawingml/2006/wordprocessingDrawing" xmlns:w10="urn:schemas-microsoft-com:office:word" xmlns:w="http://schemas.openxmlformats.org/wordprocessingml/2006/main" xmlns:w14="http://schemas.microsoft.com/office/word/2010/wordml" xmlns:w15="http://schemas.microsoft.com/office/word/2012/wordml" xmlns:w16cex="http://schemas.microsoft.com/office/word/2018/wordml/cex" xmlns:w16cid="http://schemas.microsoft.com/office/word/2016/wordml/cid" xmlns:w16="http://schemas.microsoft.com/office/word/2018/wordml" xmlns:w16du="http://schemas.microsoft.com/office/word/2023/wordml/word16du" xmlns:w16sdtdh="http://schemas.microsoft.com/office/word/2020/wordml/sdtdatahash" xmlns:w16se="http://schemas.microsoft.com/office/word/2015/wordml/symex" xmlns:wpg="http://schemas.microsoft.com/office/word/2010/wordprocessingGroup" xmlns:wpi="http://schemas.microsoft.com/office/word/2010/wordprocessingInk" xmlns:wne="http://schemas.microsoft.com/office/word/2006/wordml" xmlns:wps="http://schemas.microsoft.com/office/word/2010/wordprocessingShape" mc:Ignorable="w14 w15 w16se w16cid w16 w16cex w16sdtdh wp14">
   <w:endnote w:type="separator" w:id="-1">
     <w:p>
       <w:pPr>
@@ -3680,7 +4302,7 @@
 </file>
 
 <file path=word/footer1.xml><?xml version="1.0" encoding="utf-8"?>
-<w:ftr xmlns:wpc="http://schemas.microsoft.com/office/word/2010/wordprocessingCanvas" xmlns:cx="http://schemas.microsoft.com/office/drawing/2014/chartex" xmlns:cx1="http://schemas.microsoft.com/office/drawing/2015/9/8/chartex" xmlns:cx2="http://schemas.microsoft.com/office/drawing/2015/10/21/chartex" xmlns:cx3="http://schemas.microsoft.com/office/drawing/2016/5/9/chartex" xmlns:cx4="http://schemas.microsoft.com/office/drawing/2016/5/10/chartex" xmlns:cx5="http://schemas.microsoft.com/office/drawing/2016/5/11/chartex" xmlns:cx6="http://schemas.microsoft.com/office/drawing/2016/5/12/chartex" xmlns:cx7="http://schemas.microsoft.com/office/drawing/2016/5/13/chartex" xmlns:cx8="http://schemas.microsoft.com/office/drawing/2016/5/14/chartex" xmlns:mc="http://schemas.openxmlformats.org/markup-compatibility/2006" xmlns:aink="http://schemas.microsoft.com/office/drawing/2016/ink" xmlns:am3d="http://schemas.microsoft.com/office/drawing/2017/model3d" xmlns:o="urn:schemas-microsoft-com:office:office" xmlns:oel="http://schemas.microsoft.com/office/2019/extlst" xmlns:r="http://schemas.openxmlformats.org/officeDocument/2006/relationships" xmlns:m="http://schemas.openxmlformats.org/officeDocument/2006/math" xmlns:v="urn:schemas-microsoft-com:vml" xmlns:wp14="http://schemas.microsoft.com/office/word/2010/wordprocessingDrawing" xmlns:wp="http://schemas.openxmlformats.org/drawingml/2006/wordprocessingDrawing" xmlns:w10="urn:schemas-microsoft-com:office:word" xmlns:w="http://schemas.openxmlformats.org/wordprocessingml/2006/main" xmlns:w14="http://schemas.microsoft.com/office/word/2010/wordml" xmlns:w15="http://schemas.microsoft.com/office/word/2012/wordml" xmlns:w16cex="http://schemas.microsoft.com/office/word/2018/wordml/cex" xmlns:w16cid="http://schemas.microsoft.com/office/word/2016/wordml/cid" xmlns:w16="http://schemas.microsoft.com/office/word/2018/wordml" xmlns:w16sdtdh="http://schemas.microsoft.com/office/word/2020/wordml/sdtdatahash" xmlns:w16se="http://schemas.microsoft.com/office/word/2015/wordml/symex" xmlns:wpg="http://schemas.microsoft.com/office/word/2010/wordprocessingGroup" xmlns:wpi="http://schemas.microsoft.com/office/word/2010/wordprocessingInk" xmlns:wne="http://schemas.microsoft.com/office/word/2006/wordml" xmlns:wps="http://schemas.microsoft.com/office/word/2010/wordprocessingShape" mc:Ignorable="w14 w15 w16se w16cid w16 w16cex w16sdtdh wp14">
+<w:ftr xmlns:wpc="http://schemas.microsoft.com/office/word/2010/wordprocessingCanvas" xmlns:cx="http://schemas.microsoft.com/office/drawing/2014/chartex" xmlns:cx1="http://schemas.microsoft.com/office/drawing/2015/9/8/chartex" xmlns:cx2="http://schemas.microsoft.com/office/drawing/2015/10/21/chartex" xmlns:cx3="http://schemas.microsoft.com/office/drawing/2016/5/9/chartex" xmlns:cx4="http://schemas.microsoft.com/office/drawing/2016/5/10/chartex" xmlns:cx5="http://schemas.microsoft.com/office/drawing/2016/5/11/chartex" xmlns:cx6="http://schemas.microsoft.com/office/drawing/2016/5/12/chartex" xmlns:cx7="http://schemas.microsoft.com/office/drawing/2016/5/13/chartex" xmlns:cx8="http://schemas.microsoft.com/office/drawing/2016/5/14/chartex" xmlns:mc="http://schemas.openxmlformats.org/markup-compatibility/2006" xmlns:aink="http://schemas.microsoft.com/office/drawing/2016/ink" xmlns:am3d="http://schemas.microsoft.com/office/drawing/2017/model3d" xmlns:o="urn:schemas-microsoft-com:office:office" xmlns:oel="http://schemas.microsoft.com/office/2019/extlst" xmlns:r="http://schemas.openxmlformats.org/officeDocument/2006/relationships" xmlns:m="http://schemas.openxmlformats.org/officeDocument/2006/math" xmlns:v="urn:schemas-microsoft-com:vml" xmlns:wp14="http://schemas.microsoft.com/office/word/2010/wordprocessingDrawing" xmlns:wp="http://schemas.openxmlformats.org/drawingml/2006/wordprocessingDrawing" xmlns:w10="urn:schemas-microsoft-com:office:word" xmlns:w="http://schemas.openxmlformats.org/wordprocessingml/2006/main" xmlns:w14="http://schemas.microsoft.com/office/word/2010/wordml" xmlns:w15="http://schemas.microsoft.com/office/word/2012/wordml" xmlns:w16cex="http://schemas.microsoft.com/office/word/2018/wordml/cex" xmlns:w16cid="http://schemas.microsoft.com/office/word/2016/wordml/cid" xmlns:w16="http://schemas.microsoft.com/office/word/2018/wordml" xmlns:w16du="http://schemas.microsoft.com/office/word/2023/wordml/word16du" xmlns:w16sdtdh="http://schemas.microsoft.com/office/word/2020/wordml/sdtdatahash" xmlns:w16se="http://schemas.microsoft.com/office/word/2015/wordml/symex" xmlns:wpg="http://schemas.microsoft.com/office/word/2010/wordprocessingGroup" xmlns:wpi="http://schemas.microsoft.com/office/word/2010/wordprocessingInk" xmlns:wne="http://schemas.microsoft.com/office/word/2006/wordml" xmlns:wps="http://schemas.microsoft.com/office/word/2010/wordprocessingShape" mc:Ignorable="w14 w15 w16se w16cid w16 w16cex w16sdtdh wp14">
   <w:sdt>
     <w:sdtPr>
       <w:id w:val="1848209508"/>
@@ -3726,7 +4348,7 @@
 </file>
 
 <file path=word/footnotes.xml><?xml version="1.0" encoding="utf-8"?>
-<w:footnotes xmlns:wpc="http://schemas.microsoft.com/office/word/2010/wordprocessingCanvas" xmlns:cx="http://schemas.microsoft.com/office/drawing/2014/chartex" xmlns:cx1="http://schemas.microsoft.com/office/drawing/2015/9/8/chartex" xmlns:cx2="http://schemas.microsoft.com/office/drawing/2015/10/21/chartex" xmlns:cx3="http://schemas.microsoft.com/office/drawing/2016/5/9/chartex" xmlns:cx4="http://schemas.microsoft.com/office/drawing/2016/5/10/chartex" xmlns:cx5="http://schemas.microsoft.com/office/drawing/2016/5/11/chartex" xmlns:cx6="http://schemas.microsoft.com/office/drawing/2016/5/12/chartex" xmlns:cx7="http://schemas.microsoft.com/office/drawing/2016/5/13/chartex" xmlns:cx8="http://schemas.microsoft.com/office/drawing/2016/5/14/chartex" xmlns:mc="http://schemas.openxmlformats.org/markup-compatibility/2006" xmlns:aink="http://schemas.microsoft.com/office/drawing/2016/ink" xmlns:am3d="http://schemas.microsoft.com/office/drawing/2017/model3d" xmlns:o="urn:schemas-microsoft-com:office:office" xmlns:oel="http://schemas.microsoft.com/office/2019/extlst" xmlns:r="http://schemas.openxmlformats.org/officeDocument/2006/relationships" xmlns:m="http://schemas.openxmlformats.org/officeDocument/2006/math" xmlns:v="urn:schemas-microsoft-com:vml" xmlns:wp14="http://schemas.microsoft.com/office/word/2010/wordprocessingDrawing" xmlns:wp="http://schemas.openxmlformats.org/drawingml/2006/wordprocessingDrawing" xmlns:w10="urn:schemas-microsoft-com:office:word" xmlns:w="http://schemas.openxmlformats.org/wordprocessingml/2006/main" xmlns:w14="http://schemas.microsoft.com/office/word/2010/wordml" xmlns:w15="http://schemas.microsoft.com/office/word/2012/wordml" xmlns:w16cex="http://schemas.microsoft.com/office/word/2018/wordml/cex" xmlns:w16cid="http://schemas.microsoft.com/office/word/2016/wordml/cid" xmlns:w16="http://schemas.microsoft.com/office/word/2018/wordml" xmlns:w16sdtdh="http://schemas.microsoft.com/office/word/2020/wordml/sdtdatahash" xmlns:w16se="http://schemas.microsoft.com/office/word/2015/wordml/symex" xmlns:wpg="http://schemas.microsoft.com/office/word/2010/wordprocessingGroup" xmlns:wpi="http://schemas.microsoft.com/office/word/2010/wordprocessingInk" xmlns:wne="http://schemas.microsoft.com/office/word/2006/wordml" xmlns:wps="http://schemas.microsoft.com/office/word/2010/wordprocessingShape" mc:Ignorable="w14 w15 w16se w16cid w16 w16cex w16sdtdh wp14">
+<w:footnotes xmlns:wpc="http://schemas.microsoft.com/office/word/2010/wordprocessingCanvas" xmlns:cx="http://schemas.microsoft.com/office/drawing/2014/chartex" xmlns:cx1="http://schemas.microsoft.com/office/drawing/2015/9/8/chartex" xmlns:cx2="http://schemas.microsoft.com/office/drawing/2015/10/21/chartex" xmlns:cx3="http://schemas.microsoft.com/office/drawing/2016/5/9/chartex" xmlns:cx4="http://schemas.microsoft.com/office/drawing/2016/5/10/chartex" xmlns:cx5="http://schemas.microsoft.com/office/drawing/2016/5/11/chartex" xmlns:cx6="http://schemas.microsoft.com/office/drawing/2016/5/12/chartex" xmlns:cx7="http://schemas.microsoft.com/office/drawing/2016/5/13/chartex" xmlns:cx8="http://schemas.microsoft.com/office/drawing/2016/5/14/chartex" xmlns:mc="http://schemas.openxmlformats.org/markup-compatibility/2006" xmlns:aink="http://schemas.microsoft.com/office/drawing/2016/ink" xmlns:am3d="http://schemas.microsoft.com/office/drawing/2017/model3d" xmlns:o="urn:schemas-microsoft-com:office:office" xmlns:oel="http://schemas.microsoft.com/office/2019/extlst" xmlns:r="http://schemas.openxmlformats.org/officeDocument/2006/relationships" xmlns:m="http://schemas.openxmlformats.org/officeDocument/2006/math" xmlns:v="urn:schemas-microsoft-com:vml" xmlns:wp14="http://schemas.microsoft.com/office/word/2010/wordprocessingDrawing" xmlns:wp="http://schemas.openxmlformats.org/drawingml/2006/wordprocessingDrawing" xmlns:w10="urn:schemas-microsoft-com:office:word" xmlns:w="http://schemas.openxmlformats.org/wordprocessingml/2006/main" xmlns:w14="http://schemas.microsoft.com/office/word/2010/wordml" xmlns:w15="http://schemas.microsoft.com/office/word/2012/wordml" xmlns:w16cex="http://schemas.microsoft.com/office/word/2018/wordml/cex" xmlns:w16cid="http://schemas.microsoft.com/office/word/2016/wordml/cid" xmlns:w16="http://schemas.microsoft.com/office/word/2018/wordml" xmlns:w16du="http://schemas.microsoft.com/office/word/2023/wordml/word16du" xmlns:w16sdtdh="http://schemas.microsoft.com/office/word/2020/wordml/sdtdatahash" xmlns:w16se="http://schemas.microsoft.com/office/word/2015/wordml/symex" xmlns:wpg="http://schemas.microsoft.com/office/word/2010/wordprocessingGroup" xmlns:wpi="http://schemas.microsoft.com/office/word/2010/wordprocessingInk" xmlns:wne="http://schemas.microsoft.com/office/word/2006/wordml" xmlns:wps="http://schemas.microsoft.com/office/word/2010/wordprocessingShape" mc:Ignorable="w14 w15 w16se w16cid w16 w16cex w16sdtdh wp14">
   <w:footnote w:type="separator" w:id="-1">
     <w:p>
       <w:pPr>
@@ -3751,7 +4373,7 @@
 </file>
 
 <file path=word/header1.xml><?xml version="1.0" encoding="utf-8"?>
-<w:hdr xmlns:wpc="http://schemas.microsoft.com/office/word/2010/wordprocessingCanvas" xmlns:cx="http://schemas.microsoft.com/office/drawing/2014/chartex" xmlns:cx1="http://schemas.microsoft.com/office/drawing/2015/9/8/chartex" xmlns:cx2="http://schemas.microsoft.com/office/drawing/2015/10/21/chartex" xmlns:cx3="http://schemas.microsoft.com/office/drawing/2016/5/9/chartex" xmlns:cx4="http://schemas.microsoft.com/office/drawing/2016/5/10/chartex" xmlns:cx5="http://schemas.microsoft.com/office/drawing/2016/5/11/chartex" xmlns:cx6="http://schemas.microsoft.com/office/drawing/2016/5/12/chartex" xmlns:cx7="http://schemas.microsoft.com/office/drawing/2016/5/13/chartex" xmlns:cx8="http://schemas.microsoft.com/office/drawing/2016/5/14/chartex" xmlns:mc="http://schemas.openxmlformats.org/markup-compatibility/2006" xmlns:aink="http://schemas.microsoft.com/office/drawing/2016/ink" xmlns:am3d="http://schemas.microsoft.com/office/drawing/2017/model3d" xmlns:o="urn:schemas-microsoft-com:office:office" xmlns:oel="http://schemas.microsoft.com/office/2019/extlst" xmlns:r="http://schemas.openxmlformats.org/officeDocument/2006/relationships" xmlns:m="http://schemas.openxmlformats.org/officeDocument/2006/math" xmlns:v="urn:schemas-microsoft-com:vml" xmlns:wp14="http://schemas.microsoft.com/office/word/2010/wordprocessingDrawing" xmlns:wp="http://schemas.openxmlformats.org/drawingml/2006/wordprocessingDrawing" xmlns:w10="urn:schemas-microsoft-com:office:word" xmlns:w="http://schemas.openxmlformats.org/wordprocessingml/2006/main" xmlns:w14="http://schemas.microsoft.com/office/word/2010/wordml" xmlns:w15="http://schemas.microsoft.com/office/word/2012/wordml" xmlns:w16cex="http://schemas.microsoft.com/office/word/2018/wordml/cex" xmlns:w16cid="http://schemas.microsoft.com/office/word/2016/wordml/cid" xmlns:w16="http://schemas.microsoft.com/office/word/2018/wordml" xmlns:w16sdtdh="http://schemas.microsoft.com/office/word/2020/wordml/sdtdatahash" xmlns:w16se="http://schemas.microsoft.com/office/word/2015/wordml/symex" xmlns:wpg="http://schemas.microsoft.com/office/word/2010/wordprocessingGroup" xmlns:wpi="http://schemas.microsoft.com/office/word/2010/wordprocessingInk" xmlns:wne="http://schemas.microsoft.com/office/word/2006/wordml" xmlns:wps="http://schemas.microsoft.com/office/word/2010/wordprocessingShape" mc:Ignorable="w14 w15 w16se w16cid w16 w16cex w16sdtdh wp14">
+<w:hdr xmlns:wpc="http://schemas.microsoft.com/office/word/2010/wordprocessingCanvas" xmlns:cx="http://schemas.microsoft.com/office/drawing/2014/chartex" xmlns:cx1="http://schemas.microsoft.com/office/drawing/2015/9/8/chartex" xmlns:cx2="http://schemas.microsoft.com/office/drawing/2015/10/21/chartex" xmlns:cx3="http://schemas.microsoft.com/office/drawing/2016/5/9/chartex" xmlns:cx4="http://schemas.microsoft.com/office/drawing/2016/5/10/chartex" xmlns:cx5="http://schemas.microsoft.com/office/drawing/2016/5/11/chartex" xmlns:cx6="http://schemas.microsoft.com/office/drawing/2016/5/12/chartex" xmlns:cx7="http://schemas.microsoft.com/office/drawing/2016/5/13/chartex" xmlns:cx8="http://schemas.microsoft.com/office/drawing/2016/5/14/chartex" xmlns:mc="http://schemas.openxmlformats.org/markup-compatibility/2006" xmlns:aink="http://schemas.microsoft.com/office/drawing/2016/ink" xmlns:am3d="http://schemas.microsoft.com/office/drawing/2017/model3d" xmlns:o="urn:schemas-microsoft-com:office:office" xmlns:oel="http://schemas.microsoft.com/office/2019/extlst" xmlns:r="http://schemas.openxmlformats.org/officeDocument/2006/relationships" xmlns:m="http://schemas.openxmlformats.org/officeDocument/2006/math" xmlns:v="urn:schemas-microsoft-com:vml" xmlns:wp14="http://schemas.microsoft.com/office/word/2010/wordprocessingDrawing" xmlns:wp="http://schemas.openxmlformats.org/drawingml/2006/wordprocessingDrawing" xmlns:w10="urn:schemas-microsoft-com:office:word" xmlns:w="http://schemas.openxmlformats.org/wordprocessingml/2006/main" xmlns:w14="http://schemas.microsoft.com/office/word/2010/wordml" xmlns:w15="http://schemas.microsoft.com/office/word/2012/wordml" xmlns:w16cex="http://schemas.microsoft.com/office/word/2018/wordml/cex" xmlns:w16cid="http://schemas.microsoft.com/office/word/2016/wordml/cid" xmlns:w16="http://schemas.microsoft.com/office/word/2018/wordml" xmlns:w16du="http://schemas.microsoft.com/office/word/2023/wordml/word16du" xmlns:w16sdtdh="http://schemas.microsoft.com/office/word/2020/wordml/sdtdatahash" xmlns:w16se="http://schemas.microsoft.com/office/word/2015/wordml/symex" xmlns:wpg="http://schemas.microsoft.com/office/word/2010/wordprocessingGroup" xmlns:wpi="http://schemas.microsoft.com/office/word/2010/wordprocessingInk" xmlns:wne="http://schemas.microsoft.com/office/word/2006/wordml" xmlns:wps="http://schemas.microsoft.com/office/word/2010/wordprocessingShape" mc:Ignorable="w14 w15 w16se w16cid w16 w16cex w16sdtdh wp14">
   <w:p>
     <w:pPr>
       <w:pStyle w:val="Encabezado"/>
@@ -3810,7 +4432,7 @@
 </file>
 
 <file path=word/numbering.xml><?xml version="1.0" encoding="utf-8"?>
-<w:numbering xmlns:wpc="http://schemas.microsoft.com/office/word/2010/wordprocessingCanvas" xmlns:cx="http://schemas.microsoft.com/office/drawing/2014/chartex" xmlns:cx1="http://schemas.microsoft.com/office/drawing/2015/9/8/chartex" xmlns:cx2="http://schemas.microsoft.com/office/drawing/2015/10/21/chartex" xmlns:cx3="http://schemas.microsoft.com/office/drawing/2016/5/9/chartex" xmlns:cx4="http://schemas.microsoft.com/office/drawing/2016/5/10/chartex" xmlns:cx5="http://schemas.microsoft.com/office/drawing/2016/5/11/chartex" xmlns:cx6="http://schemas.microsoft.com/office/drawing/2016/5/12/chartex" xmlns:cx7="http://schemas.microsoft.com/office/drawing/2016/5/13/chartex" xmlns:cx8="http://schemas.microsoft.com/office/drawing/2016/5/14/chartex" xmlns:mc="http://schemas.openxmlformats.org/markup-compatibility/2006" xmlns:aink="http://schemas.microsoft.com/office/drawing/2016/ink" xmlns:am3d="http://schemas.microsoft.com/office/drawing/2017/model3d" xmlns:o="urn:schemas-microsoft-com:office:office" xmlns:oel="http://schemas.microsoft.com/office/2019/extlst" xmlns:r="http://schemas.openxmlformats.org/officeDocument/2006/relationships" xmlns:m="http://schemas.openxmlformats.org/officeDocument/2006/math" xmlns:v="urn:schemas-microsoft-com:vml" xmlns:wp14="http://schemas.microsoft.com/office/word/2010/wordprocessingDrawing" xmlns:wp="http://schemas.openxmlformats.org/drawingml/2006/wordprocessingDrawing" xmlns:w10="urn:schemas-microsoft-com:office:word" xmlns:w="http://schemas.openxmlformats.org/wordprocessingml/2006/main" xmlns:w14="http://schemas.microsoft.com/office/word/2010/wordml" xmlns:w15="http://schemas.microsoft.com/office/word/2012/wordml" xmlns:w16cex="http://schemas.microsoft.com/office/word/2018/wordml/cex" xmlns:w16cid="http://schemas.microsoft.com/office/word/2016/wordml/cid" xmlns:w16="http://schemas.microsoft.com/office/word/2018/wordml" xmlns:w16sdtdh="http://schemas.microsoft.com/office/word/2020/wordml/sdtdatahash" xmlns:w16se="http://schemas.microsoft.com/office/word/2015/wordml/symex" xmlns:wpg="http://schemas.microsoft.com/office/word/2010/wordprocessingGroup" xmlns:wpi="http://schemas.microsoft.com/office/word/2010/wordprocessingInk" xmlns:wne="http://schemas.microsoft.com/office/word/2006/wordml" xmlns:wps="http://schemas.microsoft.com/office/word/2010/wordprocessingShape" mc:Ignorable="w14 w15 w16se w16cid w16 w16cex w16sdtdh wp14">
+<w:numbering xmlns:wpc="http://schemas.microsoft.com/office/word/2010/wordprocessingCanvas" xmlns:cx="http://schemas.microsoft.com/office/drawing/2014/chartex" xmlns:cx1="http://schemas.microsoft.com/office/drawing/2015/9/8/chartex" xmlns:cx2="http://schemas.microsoft.com/office/drawing/2015/10/21/chartex" xmlns:cx3="http://schemas.microsoft.com/office/drawing/2016/5/9/chartex" xmlns:cx4="http://schemas.microsoft.com/office/drawing/2016/5/10/chartex" xmlns:cx5="http://schemas.microsoft.com/office/drawing/2016/5/11/chartex" xmlns:cx6="http://schemas.microsoft.com/office/drawing/2016/5/12/chartex" xmlns:cx7="http://schemas.microsoft.com/office/drawing/2016/5/13/chartex" xmlns:cx8="http://schemas.microsoft.com/office/drawing/2016/5/14/chartex" xmlns:mc="http://schemas.openxmlformats.org/markup-compatibility/2006" xmlns:aink="http://schemas.microsoft.com/office/drawing/2016/ink" xmlns:am3d="http://schemas.microsoft.com/office/drawing/2017/model3d" xmlns:o="urn:schemas-microsoft-com:office:office" xmlns:oel="http://schemas.microsoft.com/office/2019/extlst" xmlns:r="http://schemas.openxmlformats.org/officeDocument/2006/relationships" xmlns:m="http://schemas.openxmlformats.org/officeDocument/2006/math" xmlns:v="urn:schemas-microsoft-com:vml" xmlns:wp14="http://schemas.microsoft.com/office/word/2010/wordprocessingDrawing" xmlns:wp="http://schemas.openxmlformats.org/drawingml/2006/wordprocessingDrawing" xmlns:w10="urn:schemas-microsoft-com:office:word" xmlns:w="http://schemas.openxmlformats.org/wordprocessingml/2006/main" xmlns:w14="http://schemas.microsoft.com/office/word/2010/wordml" xmlns:w15="http://schemas.microsoft.com/office/word/2012/wordml" xmlns:w16cex="http://schemas.microsoft.com/office/word/2018/wordml/cex" xmlns:w16cid="http://schemas.microsoft.com/office/word/2016/wordml/cid" xmlns:w16="http://schemas.microsoft.com/office/word/2018/wordml" xmlns:w16du="http://schemas.microsoft.com/office/word/2023/wordml/word16du" xmlns:w16sdtdh="http://schemas.microsoft.com/office/word/2020/wordml/sdtdatahash" xmlns:w16se="http://schemas.microsoft.com/office/word/2015/wordml/symex" xmlns:wpg="http://schemas.microsoft.com/office/word/2010/wordprocessingGroup" xmlns:wpi="http://schemas.microsoft.com/office/word/2010/wordprocessingInk" xmlns:wne="http://schemas.microsoft.com/office/word/2006/wordml" xmlns:wps="http://schemas.microsoft.com/office/word/2010/wordprocessingShape" mc:Ignorable="w14 w15 w16se w16cid w16 w16cex w16sdtdh wp14">
   <w:abstractNum w:abstractNumId="0" w15:restartNumberingAfterBreak="0">
     <w:nsid w:val="161E3DDE"/>
     <w:multiLevelType w:val="multilevel"/>
@@ -4600,6 +5222,7 @@
     <w:name w:val="Title"/>
     <w:basedOn w:val="Normal"/>
     <w:next w:val="Normal"/>
+    <w:link w:val="TtuloCar"/>
     <w:uiPriority w:val="10"/>
     <w:qFormat/>
     <w:pPr>
@@ -4616,6 +5239,7 @@
     <w:name w:val="Subtitle"/>
     <w:basedOn w:val="Normal"/>
     <w:next w:val="Normal"/>
+    <w:link w:val="SubttuloCar"/>
     <w:uiPriority w:val="11"/>
     <w:qFormat/>
     <w:pPr>
@@ -4685,6 +5309,29 @@
     <w:link w:val="Piedepgina"/>
     <w:uiPriority w:val="99"/>
     <w:rsid w:val="00E132B3"/>
+  </w:style>
+  <w:style w:type="character" w:customStyle="1" w:styleId="TtuloCar">
+    <w:name w:val="Título Car"/>
+    <w:basedOn w:val="Fuentedeprrafopredeter"/>
+    <w:link w:val="Ttulo"/>
+    <w:uiPriority w:val="10"/>
+    <w:rsid w:val="00EE379A"/>
+    <w:rPr>
+      <w:sz w:val="52"/>
+      <w:szCs w:val="52"/>
+    </w:rPr>
+  </w:style>
+  <w:style w:type="character" w:customStyle="1" w:styleId="SubttuloCar">
+    <w:name w:val="Subtítulo Car"/>
+    <w:basedOn w:val="Fuentedeprrafopredeter"/>
+    <w:link w:val="Subttulo"/>
+    <w:uiPriority w:val="11"/>
+    <w:rsid w:val="00EE379A"/>
+    <w:rPr>
+      <w:color w:val="666666"/>
+      <w:sz w:val="30"/>
+      <w:szCs w:val="30"/>
+    </w:rPr>
   </w:style>
 </w:styles>
 </file>
@@ -5007,4 +5654,23 @@
   </a:objectDefaults>
   <a:extraClrSchemeLst/>
 </a:theme>
+</file>
+
+<file path=customXml/item1.xml><?xml version="1.0" encoding="utf-8"?>
+<CoverPageProperties xmlns="http://schemas.microsoft.com/office/2006/coverPageProps">
+  <PublishDate/>
+  <Abstract>Implementación del diagrama lógico de un circuito controlador - TEMA B </Abstract>
+  <CompanyAddress/>
+  <CompanyPhone/>
+  <CompanyFax/>
+  <CompanyEmail/>
+</CoverPageProperties>
+</file>
+
+<file path=customXml/itemProps1.xml><?xml version="1.0" encoding="utf-8"?>
+<ds:datastoreItem xmlns:ds="http://schemas.openxmlformats.org/officeDocument/2006/customXml" ds:itemID="{55AF091B-3C7A-41E3-B477-F2FDAA23CFDA}">
+  <ds:schemaRefs>
+    <ds:schemaRef ds:uri="http://schemas.microsoft.com/office/2006/coverPageProps"/>
+  </ds:schemaRefs>
+</ds:datastoreItem>
 </file>
</xml_diff>